<commit_message>
updated resume, changed theme to a blue color
</commit_message>
<xml_diff>
--- a/resume/Darren-Anastasoff_Resume.docx
+++ b/resume/Darren-Anastasoff_Resume.docx
@@ -151,12 +151,20 @@
           <w:szCs w:val="22"/>
           <w:lang w:val="fr-FR"/>
         </w:rPr>
-        <w:t>Darren.Anastasoff@LibertyMutual.com</w:t>
-      </w:r>
-    </w:p>
-    <w:p>
-      <w:pPr>
-        <w:jc w:val="center"/>
+        <w:t>Darren.Anastasoff@</w:t>
+      </w:r>
+      <w:r>
+        <w:rPr>
+          <w:rFonts w:ascii="Garamond" w:hAnsi="Garamond" w:cs="Arial"/>
+          <w:sz w:val="22"/>
+          <w:szCs w:val="22"/>
+          <w:lang w:val="fr-FR"/>
+        </w:rPr>
+        <w:t>gmail.com</w:t>
+      </w:r>
+    </w:p>
+    <w:p>
+      <w:pPr>
         <w:rPr>
           <w:rStyle w:val="Hyperlink"/>
           <w:rFonts w:ascii="Garamond" w:hAnsi="Garamond" w:cs="Arial"/>
@@ -336,13 +344,68 @@
         <w:rPr>
           <w:rFonts w:ascii="Garamond" w:hAnsi="Garamond" w:cs="Helvetica"/>
         </w:rPr>
-        <w:t>Strong</w:t>
+        <w:t>Leverage s</w:t>
       </w:r>
       <w:r>
         <w:rPr>
           <w:rFonts w:ascii="Garamond" w:hAnsi="Garamond" w:cs="Helvetica"/>
         </w:rPr>
+        <w:t>trong</w:t>
+      </w:r>
+      <w:r>
+        <w:rPr>
+          <w:rFonts w:ascii="Garamond" w:hAnsi="Garamond" w:cs="Helvetica"/>
+        </w:rPr>
         <w:t xml:space="preserve"> leadership and technical abilities to help influence and set technical direction.</w:t>
+      </w:r>
+    </w:p>
+    <w:p>
+      <w:pPr>
+        <w:pStyle w:val="ListParagraph"/>
+        <w:numPr>
+          <w:ilvl w:val="0"/>
+          <w:numId w:val="4"/>
+        </w:numPr>
+        <w:ind w:left="1440" w:hanging="720"/>
+        <w:rPr>
+          <w:rFonts w:ascii="Garamond" w:hAnsi="Garamond" w:cs="Arial"/>
+        </w:rPr>
+      </w:pPr>
+      <w:r>
+        <w:rPr>
+          <w:rFonts w:ascii="Garamond" w:hAnsi="Garamond"/>
+        </w:rPr>
+        <w:t xml:space="preserve">Excellent interpersonal, communication and presentation skills with </w:t>
+      </w:r>
+      <w:r>
+        <w:rPr>
+          <w:rFonts w:ascii="Garamond" w:hAnsi="Garamond"/>
+        </w:rPr>
+        <w:t xml:space="preserve">the </w:t>
+      </w:r>
+      <w:r>
+        <w:rPr>
+          <w:rFonts w:ascii="Garamond" w:hAnsi="Garamond"/>
+        </w:rPr>
+        <w:t>ab</w:t>
+      </w:r>
+      <w:r>
+        <w:rPr>
+          <w:rFonts w:ascii="Garamond" w:hAnsi="Garamond"/>
+        </w:rPr>
+        <w:t xml:space="preserve">ility to establish rapport with </w:t>
+      </w:r>
+      <w:r>
+        <w:rPr>
+          <w:rFonts w:ascii="Garamond" w:hAnsi="Garamond"/>
+        </w:rPr>
+        <w:t>peers and business partners</w:t>
+      </w:r>
+      <w:r>
+        <w:rPr>
+          <w:rFonts w:ascii="Garamond" w:hAnsi="Garamond"/>
+        </w:rPr>
+        <w:t>.</w:t>
       </w:r>
     </w:p>
     <w:p>
@@ -359,9 +422,9 @@
       </w:pPr>
       <w:r>
         <w:rPr>
-          <w:rFonts w:ascii="Garamond" w:hAnsi="Garamond"/>
-        </w:rPr>
-        <w:t>Technical Lead for PIIT Products &amp; Underwriting for the past 7 years.</w:t>
+          <w:rFonts w:ascii="Garamond" w:hAnsi="Garamond" w:cs="Arial"/>
+        </w:rPr>
+        <w:t>A self-motivator with consistent enthusiasm for work and a strong desire to help the business grow.</w:t>
       </w:r>
     </w:p>
     <w:p>
@@ -380,74 +443,6 @@
         <w:rPr>
           <w:rFonts w:ascii="Garamond" w:hAnsi="Garamond"/>
         </w:rPr>
-        <w:t xml:space="preserve">Excellent interpersonal, communication and presentation skills with </w:t>
-      </w:r>
-      <w:r>
-        <w:rPr>
-          <w:rFonts w:ascii="Garamond" w:hAnsi="Garamond"/>
-        </w:rPr>
-        <w:t xml:space="preserve">the </w:t>
-      </w:r>
-      <w:r>
-        <w:rPr>
-          <w:rFonts w:ascii="Garamond" w:hAnsi="Garamond"/>
-        </w:rPr>
-        <w:t>ab</w:t>
-      </w:r>
-      <w:r>
-        <w:rPr>
-          <w:rFonts w:ascii="Garamond" w:hAnsi="Garamond"/>
-        </w:rPr>
-        <w:t xml:space="preserve">ility to establish rapport with </w:t>
-      </w:r>
-      <w:r>
-        <w:rPr>
-          <w:rFonts w:ascii="Garamond" w:hAnsi="Garamond"/>
-        </w:rPr>
-        <w:t>peers and business partners</w:t>
-      </w:r>
-      <w:r>
-        <w:rPr>
-          <w:rFonts w:ascii="Garamond" w:hAnsi="Garamond"/>
-        </w:rPr>
-        <w:t>.</w:t>
-      </w:r>
-    </w:p>
-    <w:p>
-      <w:pPr>
-        <w:pStyle w:val="ListParagraph"/>
-        <w:numPr>
-          <w:ilvl w:val="0"/>
-          <w:numId w:val="4"/>
-        </w:numPr>
-        <w:ind w:left="720" w:firstLine="0"/>
-        <w:rPr>
-          <w:rFonts w:ascii="Garamond" w:hAnsi="Garamond" w:cs="Arial"/>
-        </w:rPr>
-      </w:pPr>
-      <w:r>
-        <w:rPr>
-          <w:rFonts w:ascii="Garamond" w:hAnsi="Garamond" w:cs="Arial"/>
-        </w:rPr>
-        <w:t>A self-motivator with consistent enthusiasm for work and a strong desire to help the business grow.</w:t>
-      </w:r>
-    </w:p>
-    <w:p>
-      <w:pPr>
-        <w:pStyle w:val="ListParagraph"/>
-        <w:numPr>
-          <w:ilvl w:val="0"/>
-          <w:numId w:val="4"/>
-        </w:numPr>
-        <w:ind w:left="1440" w:hanging="720"/>
-        <w:rPr>
-          <w:rFonts w:ascii="Garamond" w:hAnsi="Garamond" w:cs="Arial"/>
-        </w:rPr>
-      </w:pPr>
-      <w:r>
-        <w:rPr>
-          <w:rFonts w:ascii="Garamond" w:hAnsi="Garamond"/>
-        </w:rPr>
         <w:t xml:space="preserve">Tireless work-ethic, coupled with a passion to learn new technologies </w:t>
       </w:r>
       <w:r>
@@ -532,15 +527,7 @@
           <w:color w:val="000000"/>
           <w:lang w:val="en-GB" w:eastAsia="en-GB"/>
         </w:rPr>
-        <w:t>IBM</w:t>
-      </w:r>
-      <w:r>
-        <w:rPr>
-          <w:rFonts w:ascii="Garamond" w:hAnsi="Garamond" w:cs="Segoe UI"/>
-          <w:color w:val="000000"/>
-          <w:lang w:val="en-GB" w:eastAsia="en-GB"/>
-        </w:rPr>
-        <w:t xml:space="preserve"> Certified SOA Solution Designer</w:t>
+        <w:t>Professional Certificate in Full Stack JavaScript Development</w:t>
       </w:r>
     </w:p>
     <w:p>
@@ -563,7 +550,7 @@
           <w:color w:val="000000"/>
           <w:lang w:val="en-GB" w:eastAsia="en-GB"/>
         </w:rPr>
-        <w:t xml:space="preserve">IBM Certified Application Developer – </w:t>
+        <w:t>IBM</w:t>
       </w:r>
       <w:r>
         <w:rPr>
@@ -571,7 +558,7 @@
           <w:color w:val="000000"/>
           <w:lang w:val="en-GB" w:eastAsia="en-GB"/>
         </w:rPr>
-        <w:t>ODM 8.0</w:t>
+        <w:t xml:space="preserve"> Certified SOA Solution Designer</w:t>
       </w:r>
     </w:p>
     <w:p>
@@ -594,7 +581,7 @@
           <w:color w:val="000000"/>
           <w:lang w:val="en-GB" w:eastAsia="en-GB"/>
         </w:rPr>
-        <w:t>Graduate Certificate in Web Application Development</w:t>
+        <w:t xml:space="preserve">IBM Certified Application Developer – </w:t>
       </w:r>
       <w:r>
         <w:rPr>
@@ -602,7 +589,7 @@
           <w:color w:val="000000"/>
           <w:lang w:val="en-GB" w:eastAsia="en-GB"/>
         </w:rPr>
-        <w:t xml:space="preserve"> from Boston University</w:t>
+        <w:t>ODM 8.0</w:t>
       </w:r>
     </w:p>
     <w:p>
@@ -625,7 +612,7 @@
           <w:color w:val="000000"/>
           <w:lang w:val="en-GB" w:eastAsia="en-GB"/>
         </w:rPr>
-        <w:t xml:space="preserve">Masters Certificate in </w:t>
+        <w:t>Graduate Certificate in Web Application Development</w:t>
       </w:r>
       <w:r>
         <w:rPr>
@@ -633,23 +620,7 @@
           <w:color w:val="000000"/>
           <w:lang w:val="en-GB" w:eastAsia="en-GB"/>
         </w:rPr>
-        <w:t>IT</w:t>
-      </w:r>
-      <w:r>
-        <w:rPr>
-          <w:rFonts w:ascii="Garamond" w:hAnsi="Garamond" w:cs="Segoe UI"/>
-          <w:color w:val="000000"/>
-          <w:lang w:val="en-GB" w:eastAsia="en-GB"/>
-        </w:rPr>
-        <w:t xml:space="preserve"> Project Management</w:t>
-      </w:r>
-      <w:r>
-        <w:rPr>
-          <w:rFonts w:ascii="Garamond" w:hAnsi="Garamond" w:cs="Segoe UI"/>
-          <w:color w:val="000000"/>
-          <w:lang w:val="en-GB" w:eastAsia="en-GB"/>
-        </w:rPr>
-        <w:t xml:space="preserve"> from The George Washington University</w:t>
+        <w:t xml:space="preserve"> from Boston University</w:t>
       </w:r>
     </w:p>
     <w:p>
@@ -672,7 +643,7 @@
           <w:color w:val="000000"/>
           <w:lang w:val="en-GB" w:eastAsia="en-GB"/>
         </w:rPr>
-        <w:t>Sun Certified Associate for Java Platform</w:t>
+        <w:t xml:space="preserve">Masters Certificate in </w:t>
       </w:r>
       <w:r>
         <w:rPr>
@@ -680,7 +651,7 @@
           <w:color w:val="000000"/>
           <w:lang w:val="en-GB" w:eastAsia="en-GB"/>
         </w:rPr>
-        <w:t xml:space="preserve"> (SCJA</w:t>
+        <w:t>IT</w:t>
       </w:r>
       <w:r>
         <w:rPr>
@@ -688,7 +659,15 @@
           <w:color w:val="000000"/>
           <w:lang w:val="en-GB" w:eastAsia="en-GB"/>
         </w:rPr>
-        <w:t>)</w:t>
+        <w:t xml:space="preserve"> Project Management</w:t>
+      </w:r>
+      <w:r>
+        <w:rPr>
+          <w:rFonts w:ascii="Garamond" w:hAnsi="Garamond" w:cs="Segoe UI"/>
+          <w:color w:val="000000"/>
+          <w:lang w:val="en-GB" w:eastAsia="en-GB"/>
+        </w:rPr>
+        <w:t xml:space="preserve"> from The George Washington University</w:t>
       </w:r>
     </w:p>
     <w:p>
@@ -711,6 +690,45 @@
           <w:color w:val="000000"/>
           <w:lang w:val="en-GB" w:eastAsia="en-GB"/>
         </w:rPr>
+        <w:t>Sun Certified Associate for Java Platform</w:t>
+      </w:r>
+      <w:r>
+        <w:rPr>
+          <w:rFonts w:ascii="Garamond" w:hAnsi="Garamond" w:cs="Segoe UI"/>
+          <w:color w:val="000000"/>
+          <w:lang w:val="en-GB" w:eastAsia="en-GB"/>
+        </w:rPr>
+        <w:t xml:space="preserve"> (SCJA</w:t>
+      </w:r>
+      <w:r>
+        <w:rPr>
+          <w:rFonts w:ascii="Garamond" w:hAnsi="Garamond" w:cs="Segoe UI"/>
+          <w:color w:val="000000"/>
+          <w:lang w:val="en-GB" w:eastAsia="en-GB"/>
+        </w:rPr>
+        <w:t>)</w:t>
+      </w:r>
+    </w:p>
+    <w:p>
+      <w:pPr>
+        <w:pStyle w:val="ListParagraph"/>
+        <w:numPr>
+          <w:ilvl w:val="0"/>
+          <w:numId w:val="16"/>
+        </w:numPr>
+        <w:ind w:right="187" w:firstLine="360"/>
+        <w:rPr>
+          <w:rFonts w:ascii="Garamond" w:hAnsi="Garamond" w:cs="Segoe UI"/>
+          <w:color w:val="000000"/>
+          <w:lang w:val="en-GB" w:eastAsia="en-GB"/>
+        </w:rPr>
+      </w:pPr>
+      <w:r>
+        <w:rPr>
+          <w:rFonts w:ascii="Garamond" w:hAnsi="Garamond" w:cs="Segoe UI"/>
+          <w:color w:val="000000"/>
+          <w:lang w:val="en-GB" w:eastAsia="en-GB"/>
+        </w:rPr>
         <w:t>Microsoft Office Specialist (MOS) – Access Certification</w:t>
       </w:r>
       <w:r>
@@ -905,453 +923,225 @@
     </w:p>
     <w:p>
       <w:pPr>
-        <w:pStyle w:val="ListParagraph"/>
+        <w:tabs>
+          <w:tab w:val="left" w:pos="540"/>
+        </w:tabs>
+        <w:ind w:right="187"/>
+        <w:rPr>
+          <w:rFonts w:ascii="Garamond" w:hAnsi="Garamond"/>
+          <w:b/>
+        </w:rPr>
+      </w:pPr>
+    </w:p>
+    <w:p>
+      <w:pPr>
         <w:numPr>
           <w:ilvl w:val="0"/>
           <w:numId w:val="15"/>
         </w:numPr>
-        <w:spacing w:before="100" w:beforeAutospacing="1" w:after="100" w:afterAutospacing="1" w:line="210" w:lineRule="atLeast"/>
-        <w:rPr>
-          <w:rFonts w:ascii="Garamond" w:hAnsi="Garamond" w:cs="Helvetica"/>
-        </w:rPr>
-      </w:pPr>
-      <w:r>
-        <w:rPr>
-          <w:rFonts w:ascii="Garamond" w:hAnsi="Garamond" w:cs="Helvetica"/>
-        </w:rPr>
-        <w:t>Technical Lead on Safeco Integration project for Products &amp; Underwriting</w:t>
-      </w:r>
-      <w:r>
-        <w:rPr>
-          <w:rFonts w:ascii="Garamond" w:hAnsi="Garamond" w:cs="Helvetica"/>
-        </w:rPr>
-        <w:t>, r</w:t>
-      </w:r>
-      <w:r>
-        <w:rPr>
-          <w:rFonts w:ascii="Garamond" w:hAnsi="Garamond" w:cs="Helvetica"/>
-        </w:rPr>
-        <w:t>esponsible for leading a team of 50+ developers in the rollout of the QBE Insurance Professional application along with other Non-QBE applications.</w:t>
-      </w:r>
-    </w:p>
-    <w:p>
-      <w:pPr>
-        <w:pStyle w:val="ListParagraph"/>
+        <w:spacing w:before="100" w:beforeAutospacing="1" w:after="100" w:afterAutospacing="1"/>
+        <w:contextualSpacing/>
+        <w:rPr>
+          <w:rFonts w:ascii="Garamond" w:hAnsi="Garamond"/>
+          <w:color w:val="424242"/>
+        </w:rPr>
+      </w:pPr>
+      <w:r>
+        <w:rPr>
+          <w:rFonts w:ascii="Garamond" w:hAnsi="Garamond"/>
+          <w:b/>
+          <w:color w:val="424242"/>
+        </w:rPr>
+        <w:t>IoT Platform</w:t>
+      </w:r>
+      <w:r>
+        <w:rPr>
+          <w:rFonts w:ascii="Garamond" w:hAnsi="Garamond"/>
+          <w:color w:val="424242"/>
+        </w:rPr>
+        <w:t xml:space="preserve"> - I lead a team of software developers located throughout the country. I'm responsible for architecting the Liberty Mutual IoT platform. This platform is composed of cloud-native microservices aligned with specific business capabilities. The platform runs on Amazon Web Services infrastructure and takes full advantage of the many cloud offerings. It is capable of handling millions of transactions per second and can elastically scale on demand.</w:t>
+      </w:r>
+    </w:p>
+    <w:p>
+      <w:pPr>
+        <w:spacing w:before="100" w:beforeAutospacing="1" w:after="100" w:afterAutospacing="1"/>
+        <w:ind w:left="1080"/>
+        <w:contextualSpacing/>
+        <w:rPr>
+          <w:rFonts w:ascii="Garamond" w:hAnsi="Garamond"/>
+          <w:color w:val="424242"/>
+        </w:rPr>
+      </w:pPr>
+    </w:p>
+    <w:p>
+      <w:pPr>
         <w:numPr>
           <w:ilvl w:val="0"/>
           <w:numId w:val="15"/>
         </w:numPr>
-        <w:spacing w:before="100" w:beforeAutospacing="1" w:after="100" w:afterAutospacing="1" w:line="210" w:lineRule="atLeast"/>
-        <w:rPr>
-          <w:rFonts w:ascii="Garamond" w:hAnsi="Garamond" w:cs="Helvetica"/>
-        </w:rPr>
-      </w:pPr>
-      <w:r>
-        <w:rPr>
-          <w:rFonts w:ascii="Garamond" w:hAnsi="Garamond" w:cs="Helvetica"/>
-        </w:rPr>
-        <w:t xml:space="preserve">Established standards and guidelines for both Market Services and Data Access Services.  These standards include coding and naming standards, </w:t>
-      </w:r>
-      <w:r>
-        <w:rPr>
-          <w:rFonts w:ascii="Garamond" w:hAnsi="Garamond" w:cs="Helvetica"/>
-        </w:rPr>
-        <w:t xml:space="preserve">along with </w:t>
-      </w:r>
-      <w:r>
-        <w:rPr>
-          <w:rFonts w:ascii="Garamond" w:hAnsi="Garamond" w:cs="Helvetica"/>
-        </w:rPr>
-        <w:t>best practices</w:t>
-      </w:r>
-      <w:r>
-        <w:rPr>
-          <w:rFonts w:ascii="Garamond" w:hAnsi="Garamond" w:cs="Helvetica"/>
-        </w:rPr>
-        <w:t xml:space="preserve"> that leverage</w:t>
-      </w:r>
-      <w:r>
-        <w:rPr>
-          <w:rFonts w:ascii="Garamond" w:hAnsi="Garamond" w:cs="Helvetica"/>
-        </w:rPr>
-        <w:t xml:space="preserve"> a number of enterprise design patterns</w:t>
-      </w:r>
-      <w:r>
-        <w:rPr>
-          <w:rFonts w:ascii="Garamond" w:hAnsi="Garamond" w:cs="Helvetica"/>
-        </w:rPr>
-        <w:t xml:space="preserve">, </w:t>
-      </w:r>
-      <w:r>
-        <w:rPr>
-          <w:rFonts w:ascii="Garamond" w:hAnsi="Garamond" w:cs="Helvetica"/>
-        </w:rPr>
-        <w:t>allow</w:t>
-      </w:r>
-      <w:r>
-        <w:rPr>
-          <w:rFonts w:ascii="Garamond" w:hAnsi="Garamond" w:cs="Helvetica"/>
-        </w:rPr>
-        <w:t>ing</w:t>
-      </w:r>
-      <w:r>
-        <w:rPr>
-          <w:rFonts w:ascii="Garamond" w:hAnsi="Garamond" w:cs="Helvetica"/>
-        </w:rPr>
-        <w:t xml:space="preserve"> developers to implement consistent, reusable and scalable services.</w:t>
-      </w:r>
-    </w:p>
-    <w:p>
-      <w:pPr>
-        <w:pStyle w:val="ListParagraph"/>
+        <w:spacing w:before="100" w:beforeAutospacing="1" w:after="100" w:afterAutospacing="1"/>
+        <w:contextualSpacing/>
+        <w:rPr>
+          <w:rFonts w:ascii="Garamond" w:hAnsi="Garamond"/>
+          <w:color w:val="424242"/>
+        </w:rPr>
+      </w:pPr>
+      <w:r>
+        <w:rPr>
+          <w:rFonts w:ascii="Garamond" w:hAnsi="Garamond"/>
+          <w:b/>
+          <w:color w:val="424242"/>
+        </w:rPr>
+        <w:t>Digital Native Architecture (DNA)</w:t>
+      </w:r>
+      <w:r>
+        <w:rPr>
+          <w:rFonts w:ascii="Garamond" w:hAnsi="Garamond"/>
+          <w:color w:val="424242"/>
+        </w:rPr>
+        <w:t xml:space="preserve"> - At its core, the mission of this program is to, "Drive and support cultural and technological change, through community collaboration and innovation, using best in class open-source tools and technologies. 'Best in class made easy and fast'." DNA supports thousands of Liberty Mutual developers allowing them to focus on delivering business value from Day 1. This architecture is at the core of Liberty </w:t>
+      </w:r>
+      <w:proofErr w:type="spellStart"/>
+      <w:r>
+        <w:rPr>
+          <w:rFonts w:ascii="Garamond" w:hAnsi="Garamond"/>
+          <w:color w:val="424242"/>
+        </w:rPr>
+        <w:t>Mutual</w:t>
+      </w:r>
+      <w:r>
+        <w:rPr>
+          <w:rFonts w:ascii="Garamond" w:hAnsi="Garamond"/>
+          <w:color w:val="424242"/>
+        </w:rPr>
+        <w:t>’s</w:t>
+      </w:r>
+      <w:proofErr w:type="spellEnd"/>
+      <w:r>
+        <w:rPr>
+          <w:rFonts w:ascii="Garamond" w:hAnsi="Garamond"/>
+          <w:color w:val="424242"/>
+        </w:rPr>
+        <w:t xml:space="preserve"> most technically advanced and business critical applications.</w:t>
+      </w:r>
+    </w:p>
+    <w:p>
+      <w:pPr>
+        <w:spacing w:before="100" w:beforeAutospacing="1" w:after="100" w:afterAutospacing="1"/>
+        <w:contextualSpacing/>
+        <w:rPr>
+          <w:rFonts w:ascii="Garamond" w:hAnsi="Garamond"/>
+          <w:color w:val="424242"/>
+        </w:rPr>
+      </w:pPr>
+    </w:p>
+    <w:p>
+      <w:pPr>
         <w:numPr>
           <w:ilvl w:val="0"/>
           <w:numId w:val="15"/>
         </w:numPr>
-        <w:spacing w:before="100" w:beforeAutospacing="1" w:after="100" w:afterAutospacing="1" w:line="210" w:lineRule="atLeast"/>
-        <w:rPr>
-          <w:rFonts w:ascii="Garamond" w:hAnsi="Garamond" w:cs="Helvetica"/>
-        </w:rPr>
-      </w:pPr>
-      <w:r>
-        <w:rPr>
-          <w:rFonts w:ascii="Garamond" w:hAnsi="Garamond" w:cs="Helvetica"/>
-        </w:rPr>
-        <w:t>Work</w:t>
-      </w:r>
-      <w:r>
-        <w:rPr>
-          <w:rFonts w:ascii="Garamond" w:hAnsi="Garamond" w:cs="Helvetica"/>
-        </w:rPr>
-        <w:t>s</w:t>
-      </w:r>
-      <w:r>
-        <w:rPr>
-          <w:rFonts w:ascii="Garamond" w:hAnsi="Garamond" w:cs="Helvetica"/>
-        </w:rPr>
-        <w:t xml:space="preserve"> collaboratively with Architects and Senior Architects to ensure technical direction is being clearly set and communicated to the Products &amp; Underwriting team as well as </w:t>
-      </w:r>
-      <w:r>
-        <w:rPr>
-          <w:rFonts w:ascii="Garamond" w:hAnsi="Garamond" w:cs="Helvetica"/>
-        </w:rPr>
-        <w:t>all IT teams within the Personal Insurance organization.</w:t>
-      </w:r>
-    </w:p>
-    <w:p>
-      <w:pPr>
-        <w:pStyle w:val="ListParagraph"/>
-        <w:numPr>
-          <w:ilvl w:val="0"/>
-          <w:numId w:val="15"/>
-        </w:numPr>
-        <w:spacing w:before="100" w:beforeAutospacing="1" w:after="100" w:afterAutospacing="1" w:line="210" w:lineRule="atLeast"/>
-        <w:rPr>
-          <w:rFonts w:ascii="Garamond" w:hAnsi="Garamond" w:cs="Helvetica"/>
-        </w:rPr>
-      </w:pPr>
-      <w:r>
-        <w:rPr>
-          <w:rFonts w:ascii="Garamond" w:hAnsi="Garamond" w:cs="Helvetica"/>
-        </w:rPr>
-        <w:t xml:space="preserve">Created and communicated an architectural roadmap to retire legacy services, along with a plan to reduce the number of WPS modules by </w:t>
-      </w:r>
-      <w:r>
-        <w:rPr>
-          <w:rFonts w:ascii="Garamond" w:hAnsi="Garamond" w:cs="Helvetica"/>
-        </w:rPr>
-        <w:t>more than half;</w:t>
-      </w:r>
-      <w:r>
-        <w:rPr>
-          <w:rFonts w:ascii="Garamond" w:hAnsi="Garamond" w:cs="Helvetica"/>
-        </w:rPr>
-        <w:t xml:space="preserve"> this roadmap </w:t>
-      </w:r>
-      <w:r>
-        <w:rPr>
-          <w:rFonts w:ascii="Garamond" w:hAnsi="Garamond" w:cs="Helvetica"/>
-        </w:rPr>
-        <w:t xml:space="preserve">will lead to increased system </w:t>
-      </w:r>
-      <w:r>
-        <w:rPr>
-          <w:rFonts w:ascii="Garamond" w:hAnsi="Garamond" w:cs="Helvetica"/>
-        </w:rPr>
-        <w:t>resources, a reduction in build/</w:t>
-      </w:r>
-      <w:r>
-        <w:rPr>
-          <w:rFonts w:ascii="Garamond" w:hAnsi="Garamond" w:cs="Helvetica"/>
-        </w:rPr>
-        <w:t xml:space="preserve">deploys and a more formalized strategy for </w:t>
-      </w:r>
-      <w:r>
-        <w:rPr>
-          <w:rFonts w:ascii="Garamond" w:hAnsi="Garamond" w:cs="Helvetica"/>
-        </w:rPr>
-        <w:t>WPS module management; t</w:t>
-      </w:r>
-      <w:r>
-        <w:rPr>
-          <w:rFonts w:ascii="Garamond" w:hAnsi="Garamond" w:cs="Helvetica"/>
-        </w:rPr>
-        <w:t xml:space="preserve">his work </w:t>
-      </w:r>
-      <w:r>
-        <w:rPr>
-          <w:rFonts w:ascii="Garamond" w:hAnsi="Garamond" w:cs="Helvetica"/>
-        </w:rPr>
-        <w:t xml:space="preserve">is being realized as part of the Safeco Integration </w:t>
-      </w:r>
-      <w:r>
-        <w:rPr>
-          <w:rFonts w:ascii="Garamond" w:hAnsi="Garamond" w:cs="Helvetica"/>
-        </w:rPr>
-        <w:t>effort</w:t>
-      </w:r>
-      <w:r>
-        <w:rPr>
-          <w:rFonts w:ascii="Garamond" w:hAnsi="Garamond" w:cs="Helvetica"/>
-        </w:rPr>
-        <w:t>.</w:t>
-      </w:r>
-    </w:p>
-    <w:p>
-      <w:pPr>
-        <w:pStyle w:val="ListParagraph"/>
-        <w:numPr>
-          <w:ilvl w:val="0"/>
-          <w:numId w:val="15"/>
-        </w:numPr>
-        <w:spacing w:before="100" w:beforeAutospacing="1" w:after="100" w:afterAutospacing="1" w:line="210" w:lineRule="atLeast"/>
-        <w:rPr>
-          <w:rFonts w:ascii="Garamond" w:hAnsi="Garamond" w:cs="Helvetica"/>
-        </w:rPr>
-      </w:pPr>
-      <w:r>
-        <w:rPr>
-          <w:rFonts w:ascii="Garamond" w:hAnsi="Garamond" w:cs="Helvetica"/>
-        </w:rPr>
-        <w:t>Shares responsibilities of WPS domain ownership, which involves reviewing, governing and monitoring all initiatives in the WPS space.</w:t>
-      </w:r>
-    </w:p>
-    <w:p>
-      <w:pPr>
-        <w:pStyle w:val="ListParagraph"/>
-        <w:numPr>
-          <w:ilvl w:val="0"/>
-          <w:numId w:val="15"/>
-        </w:numPr>
-        <w:spacing w:before="100" w:beforeAutospacing="1" w:after="100" w:afterAutospacing="1" w:line="210" w:lineRule="atLeast"/>
-        <w:rPr>
-          <w:rFonts w:ascii="Garamond" w:hAnsi="Garamond" w:cs="Helvetica"/>
-        </w:rPr>
-      </w:pPr>
-      <w:r>
-        <w:rPr>
-          <w:rFonts w:ascii="Garamond" w:hAnsi="Garamond" w:cs="Helvetica"/>
-        </w:rPr>
-        <w:t>Defined, established and implemented</w:t>
-      </w:r>
-      <w:r>
-        <w:rPr>
-          <w:rFonts w:ascii="Garamond" w:hAnsi="Garamond" w:cs="Helvetica"/>
-        </w:rPr>
-        <w:t xml:space="preserve"> the ‘Service Discovery’ meeting, </w:t>
-      </w:r>
-      <w:r>
-        <w:rPr>
-          <w:rFonts w:ascii="Garamond" w:hAnsi="Garamond" w:cs="Helvetica"/>
-        </w:rPr>
-        <w:t>providing a forum to help guide developers early on in the SDLC.  This enables developers to</w:t>
-      </w:r>
-      <w:r>
-        <w:rPr>
-          <w:rFonts w:ascii="Garamond" w:hAnsi="Garamond" w:cs="Helvetica"/>
-        </w:rPr>
-        <w:t xml:space="preserve"> work with Technologists</w:t>
-      </w:r>
-      <w:r>
-        <w:rPr>
-          <w:rFonts w:ascii="Garamond" w:hAnsi="Garamond" w:cs="Helvetica"/>
-        </w:rPr>
-        <w:t>, helping</w:t>
-      </w:r>
-      <w:r>
-        <w:rPr>
-          <w:rFonts w:ascii="Garamond" w:hAnsi="Garamond" w:cs="Helvetica"/>
-        </w:rPr>
-        <w:t xml:space="preserve"> to</w:t>
-      </w:r>
-      <w:r>
-        <w:rPr>
-          <w:rFonts w:ascii="Garamond" w:hAnsi="Garamond" w:cs="Helvetica"/>
+        <w:spacing w:before="100" w:beforeAutospacing="1" w:after="100" w:afterAutospacing="1"/>
+        <w:rPr>
+          <w:rFonts w:ascii="Garamond" w:hAnsi="Garamond"/>
+          <w:color w:val="424242"/>
+        </w:rPr>
+      </w:pPr>
+      <w:r>
+        <w:rPr>
+          <w:rFonts w:ascii="Garamond" w:hAnsi="Garamond"/>
+          <w:b/>
+          <w:color w:val="424242"/>
+        </w:rPr>
+        <w:t>Pivotal Labs</w:t>
+      </w:r>
+      <w:r>
+        <w:rPr>
+          <w:rFonts w:ascii="Garamond" w:hAnsi="Garamond"/>
+          <w:color w:val="424242"/>
+        </w:rPr>
+        <w:t xml:space="preserve"> - I was hand selected along with one other developer to represent Liberty Mutual Global Retail Market. For 6 months I worked at Pivotal Labs and was immersed with Pivotal employees learning key Extreme Programming techniques, including but not limited to: pair programming, test-driven development, continuous integration, refactoring, small releases, collective code ownership, simple design and sustainable pace. </w:t>
+      </w:r>
+      <w:r>
+        <w:rPr>
+          <w:rFonts w:ascii="Garamond" w:hAnsi="Garamond"/>
+          <w:color w:val="424242"/>
         </w:rPr>
         <w:t xml:space="preserve"> </w:t>
       </w:r>
       <w:r>
         <w:rPr>
-          <w:rFonts w:ascii="Garamond" w:hAnsi="Garamond" w:cs="Helvetica"/>
-        </w:rPr>
-        <w:t>identify</w:t>
-      </w:r>
-      <w:r>
-        <w:rPr>
-          <w:rFonts w:ascii="Garamond" w:hAnsi="Garamond" w:cs="Helvetica"/>
-        </w:rPr>
-        <w:t xml:space="preserve"> </w:t>
-      </w:r>
-      <w:r>
-        <w:rPr>
-          <w:rFonts w:ascii="Garamond" w:hAnsi="Garamond" w:cs="Helvetica"/>
+          <w:rFonts w:ascii="Garamond" w:hAnsi="Garamond"/>
+          <w:color w:val="424242"/>
+        </w:rPr>
+        <w:t xml:space="preserve">During these 6 months we built an online quoting motorcycle application. Within the first 4 weeks of those 6 months we released a Most Viable Product (MVP) to production. After the 6 month immersion was over, I was then tasked with coming back to Liberty Mutual and championing these lean development </w:t>
+      </w:r>
+      <w:r>
+        <w:rPr>
+          <w:rFonts w:ascii="Garamond" w:hAnsi="Garamond"/>
+          <w:color w:val="424242"/>
+        </w:rPr>
+        <w:t>practices</w:t>
+      </w:r>
+      <w:r>
+        <w:rPr>
+          <w:rFonts w:ascii="Garamond" w:hAnsi="Garamond"/>
+          <w:color w:val="424242"/>
+        </w:rPr>
+        <w:t xml:space="preserve"> throughout Liberty Mutual.</w:t>
+      </w:r>
+    </w:p>
+    <w:p>
+      <w:pPr>
+        <w:spacing w:after="200" w:line="276" w:lineRule="auto"/>
+        <w:rPr>
+          <w:rFonts w:ascii="Garamond" w:hAnsi="Garamond"/>
+          <w:color w:val="424242"/>
+        </w:rPr>
+      </w:pPr>
+      <w:r>
+        <w:rPr>
+          <w:rFonts w:ascii="Garamond" w:hAnsi="Garamond"/>
+          <w:color w:val="424242"/>
+        </w:rPr>
+        <w:br w:type="page"/>
+      </w:r>
+    </w:p>
+    <w:p>
+      <w:pPr>
+        <w:spacing w:before="100" w:beforeAutospacing="1" w:after="100" w:afterAutospacing="1"/>
+        <w:rPr>
+          <w:rFonts w:ascii="Garamond" w:hAnsi="Garamond"/>
+          <w:color w:val="424242"/>
+        </w:rPr>
+      </w:pPr>
+      <w:r>
+        <w:rPr>
+          <w:rFonts w:ascii="Garamond" w:hAnsi="Garamond"/>
+          <w:b/>
         </w:rPr>
         <w:lastRenderedPageBreak/>
-        <w:t xml:space="preserve">unforeseen </w:t>
-      </w:r>
-      <w:r>
-        <w:rPr>
-          <w:rFonts w:ascii="Garamond" w:hAnsi="Garamond" w:cs="Helvetica"/>
-        </w:rPr>
-        <w:t>risks and/or opportunities as early as possible</w:t>
-      </w:r>
-      <w:r>
-        <w:rPr>
-          <w:rFonts w:ascii="Garamond" w:hAnsi="Garamond" w:cs="Helvetica"/>
-        </w:rPr>
-        <w:t>, allowing</w:t>
-      </w:r>
-      <w:r>
-        <w:rPr>
-          <w:rFonts w:ascii="Garamond" w:hAnsi="Garamond" w:cs="Helvetica"/>
-        </w:rPr>
-        <w:t xml:space="preserve"> the project to stay within scope, schedule and budget.</w:t>
-      </w:r>
-    </w:p>
-    <w:p>
-      <w:pPr>
-        <w:pStyle w:val="ListParagraph"/>
-        <w:numPr>
-          <w:ilvl w:val="0"/>
-          <w:numId w:val="15"/>
-        </w:numPr>
-        <w:spacing w:before="100" w:beforeAutospacing="1" w:after="100" w:afterAutospacing="1" w:line="210" w:lineRule="atLeast"/>
-        <w:rPr>
-          <w:rFonts w:ascii="Garamond" w:hAnsi="Garamond" w:cs="Helvetica"/>
-        </w:rPr>
-      </w:pPr>
-      <w:r>
-        <w:rPr>
-          <w:rFonts w:ascii="Garamond" w:hAnsi="Garamond" w:cs="Helvetica"/>
-        </w:rPr>
-        <w:t xml:space="preserve">Develops strong working relationship with Business and IT partners </w:t>
-      </w:r>
-      <w:r>
-        <w:rPr>
-          <w:rFonts w:ascii="Garamond" w:hAnsi="Garamond" w:cs="Helvetica"/>
-        </w:rPr>
-        <w:t xml:space="preserve">both </w:t>
-      </w:r>
-      <w:r>
-        <w:rPr>
-          <w:rFonts w:ascii="Garamond" w:hAnsi="Garamond" w:cs="Helvetica"/>
-        </w:rPr>
-        <w:t>domestic and abroad (Dover, Portsmouth, Indianapolis, Seattle, Belfast, Dublin, etc.</w:t>
-      </w:r>
-      <w:r>
-        <w:rPr>
-          <w:rFonts w:ascii="Garamond" w:hAnsi="Garamond" w:cs="Helvetica"/>
-        </w:rPr>
-        <w:t>) allowing for an effective and comfortable working environment.</w:t>
-      </w:r>
-    </w:p>
-    <w:p>
-      <w:pPr>
-        <w:pStyle w:val="ListParagraph"/>
-        <w:numPr>
-          <w:ilvl w:val="0"/>
-          <w:numId w:val="15"/>
-        </w:numPr>
-        <w:spacing w:before="100" w:beforeAutospacing="1" w:after="100" w:afterAutospacing="1" w:line="210" w:lineRule="atLeast"/>
-        <w:rPr>
-          <w:rFonts w:ascii="Garamond" w:hAnsi="Garamond" w:cs="Helvetica"/>
-        </w:rPr>
-      </w:pPr>
-      <w:r>
-        <w:rPr>
-          <w:rFonts w:ascii="Garamond" w:hAnsi="Garamond" w:cs="Helvetica"/>
-        </w:rPr>
-        <w:t>Reviews architectural decisions with developers to ensure designs are consistent and align with the overall architectural roadmap.</w:t>
-      </w:r>
-    </w:p>
-    <w:p>
-      <w:pPr>
-        <w:pStyle w:val="ListParagraph"/>
-        <w:numPr>
-          <w:ilvl w:val="0"/>
-          <w:numId w:val="15"/>
-        </w:numPr>
-        <w:spacing w:before="100" w:beforeAutospacing="1" w:after="100" w:afterAutospacing="1" w:line="210" w:lineRule="atLeast"/>
-        <w:rPr>
-          <w:rFonts w:ascii="Garamond" w:hAnsi="Garamond" w:cs="Helvetica"/>
-        </w:rPr>
-      </w:pPr>
-      <w:r>
-        <w:rPr>
-          <w:rFonts w:ascii="Garamond" w:hAnsi="Garamond" w:cs="Helvetica"/>
-        </w:rPr>
-        <w:t>Easily and rea</w:t>
-      </w:r>
-      <w:r>
-        <w:rPr>
-          <w:rFonts w:ascii="Garamond" w:hAnsi="Garamond" w:cs="Helvetica"/>
-        </w:rPr>
-        <w:t>dily adapts to changes in both b</w:t>
-      </w:r>
-      <w:r>
-        <w:rPr>
-          <w:rFonts w:ascii="Garamond" w:hAnsi="Garamond" w:cs="Helvetica"/>
-        </w:rPr>
-        <w:t xml:space="preserve">usiness and </w:t>
-      </w:r>
-      <w:r>
-        <w:rPr>
-          <w:rFonts w:ascii="Garamond" w:hAnsi="Garamond" w:cs="Helvetica"/>
-        </w:rPr>
-        <w:t>t</w:t>
-      </w:r>
-      <w:r>
-        <w:rPr>
-          <w:rFonts w:ascii="Garamond" w:hAnsi="Garamond" w:cs="Helvetica"/>
-        </w:rPr>
-        <w:t>echnical direction</w:t>
-      </w:r>
-      <w:r>
-        <w:rPr>
-          <w:rFonts w:ascii="Garamond" w:hAnsi="Garamond" w:cs="Helvetica"/>
-        </w:rPr>
-        <w:t>, while ensuring the development team remains motivated, informed and involved.</w:t>
-      </w:r>
-      <w:r>
-        <w:rPr>
-          <w:rFonts w:ascii="Garamond" w:hAnsi="Garamond"/>
-          <w:b/>
-        </w:rPr>
-        <w:tab/>
-      </w:r>
-      <w:r>
-        <w:rPr>
-          <w:rFonts w:ascii="Garamond" w:hAnsi="Garamond"/>
-          <w:b/>
-        </w:rPr>
-        <w:tab/>
-      </w:r>
-      <w:r>
-        <w:rPr>
-          <w:rFonts w:ascii="Garamond" w:hAnsi="Garamond"/>
-          <w:b/>
-        </w:rPr>
-        <w:tab/>
+        <w:t>Liberty Mutual, Personal Insurance IT, Products &amp; Underwriting</w:t>
+      </w:r>
+      <w:r>
+        <w:rPr>
+          <w:rFonts w:ascii="Garamond" w:hAnsi="Garamond"/>
+          <w:b/>
+        </w:rPr>
+        <w:tab/>
+      </w:r>
+      <w:r>
+        <w:rPr>
+          <w:rFonts w:ascii="Garamond" w:hAnsi="Garamond"/>
+          <w:b/>
+        </w:rPr>
+        <w:tab/>
+      </w:r>
+      <w:r>
+        <w:rPr>
+          <w:rFonts w:ascii="Garamond" w:hAnsi="Garamond"/>
+        </w:rPr>
+        <w:t>Dover, NH</w:t>
       </w:r>
       <w:r>
         <w:rPr>
@@ -1369,42 +1159,85 @@
         <w:ind w:right="187"/>
         <w:rPr>
           <w:rFonts w:ascii="Garamond" w:hAnsi="Garamond"/>
-          <w:b/>
-        </w:rPr>
-      </w:pPr>
-      <w:r>
-        <w:rPr>
-          <w:rFonts w:ascii="Garamond" w:hAnsi="Garamond"/>
-          <w:b/>
-        </w:rPr>
-        <w:t>Liberty Mutual, Personal Insurance IT, Products &amp; Underwriting</w:t>
-      </w:r>
-      <w:r>
-        <w:rPr>
-          <w:rFonts w:ascii="Garamond" w:hAnsi="Garamond"/>
-          <w:b/>
-        </w:rPr>
-        <w:tab/>
-      </w:r>
-      <w:r>
-        <w:rPr>
-          <w:rFonts w:ascii="Garamond" w:hAnsi="Garamond"/>
-          <w:b/>
-        </w:rPr>
-        <w:tab/>
-      </w:r>
-      <w:r>
-        <w:rPr>
-          <w:rFonts w:ascii="Garamond" w:hAnsi="Garamond"/>
-        </w:rPr>
-        <w:t>Dover, NH</w:t>
-      </w:r>
-      <w:r>
-        <w:rPr>
-          <w:rFonts w:ascii="Garamond" w:hAnsi="Garamond"/>
-          <w:b/>
-        </w:rPr>
-        <w:tab/>
+        </w:rPr>
+      </w:pPr>
+      <w:r>
+        <w:rPr>
+          <w:rFonts w:ascii="Garamond" w:hAnsi="Garamond"/>
+          <w:b/>
+          <w:i/>
+        </w:rPr>
+        <w:tab/>
+      </w:r>
+      <w:r>
+        <w:rPr>
+          <w:rFonts w:ascii="Garamond" w:hAnsi="Garamond"/>
+          <w:b/>
+          <w:i/>
+        </w:rPr>
+        <w:t>Principal Software Developer</w:t>
+      </w:r>
+      <w:r>
+        <w:rPr>
+          <w:rFonts w:ascii="Garamond" w:hAnsi="Garamond"/>
+          <w:b/>
+          <w:i/>
+        </w:rPr>
+        <w:tab/>
+      </w:r>
+      <w:r>
+        <w:rPr>
+          <w:rFonts w:ascii="Garamond" w:hAnsi="Garamond"/>
+          <w:b/>
+          <w:i/>
+        </w:rPr>
+        <w:tab/>
+      </w:r>
+      <w:r>
+        <w:rPr>
+          <w:rFonts w:ascii="Garamond" w:hAnsi="Garamond"/>
+          <w:b/>
+          <w:i/>
+        </w:rPr>
+        <w:tab/>
+      </w:r>
+      <w:r>
+        <w:rPr>
+          <w:rFonts w:ascii="Garamond" w:hAnsi="Garamond"/>
+          <w:b/>
+          <w:i/>
+        </w:rPr>
+        <w:tab/>
+      </w:r>
+      <w:r>
+        <w:rPr>
+          <w:rFonts w:ascii="Garamond" w:hAnsi="Garamond"/>
+          <w:b/>
+          <w:i/>
+        </w:rPr>
+        <w:tab/>
+      </w:r>
+      <w:r>
+        <w:rPr>
+          <w:rFonts w:ascii="Garamond" w:hAnsi="Garamond"/>
+          <w:b/>
+          <w:i/>
+        </w:rPr>
+        <w:tab/>
+      </w:r>
+      <w:r>
+        <w:rPr>
+          <w:rFonts w:ascii="Garamond" w:hAnsi="Garamond"/>
+          <w:b/>
+          <w:i/>
+        </w:rPr>
+        <w:tab/>
+      </w:r>
+      <w:r>
+        <w:rPr>
+          <w:rFonts w:ascii="Garamond" w:hAnsi="Garamond"/>
+        </w:rPr>
+        <w:t>January 2011 – June 2013</w:t>
       </w:r>
     </w:p>
     <w:p>
@@ -1417,83 +1250,65 @@
           <w:rFonts w:ascii="Garamond" w:hAnsi="Garamond"/>
         </w:rPr>
       </w:pPr>
-      <w:r>
-        <w:rPr>
-          <w:rFonts w:ascii="Garamond" w:hAnsi="Garamond"/>
-          <w:b/>
-          <w:i/>
-        </w:rPr>
-        <w:tab/>
-      </w:r>
-      <w:r>
-        <w:rPr>
-          <w:rFonts w:ascii="Garamond" w:hAnsi="Garamond"/>
-          <w:b/>
-          <w:i/>
-        </w:rPr>
-        <w:t>Principal Software Developer</w:t>
-      </w:r>
-      <w:r>
-        <w:rPr>
-          <w:rFonts w:ascii="Garamond" w:hAnsi="Garamond"/>
-          <w:b/>
-          <w:i/>
-        </w:rPr>
-        <w:tab/>
-      </w:r>
-      <w:r>
-        <w:rPr>
-          <w:rFonts w:ascii="Garamond" w:hAnsi="Garamond"/>
-          <w:b/>
-          <w:i/>
-        </w:rPr>
-        <w:tab/>
-      </w:r>
-      <w:r>
-        <w:rPr>
-          <w:rFonts w:ascii="Garamond" w:hAnsi="Garamond"/>
-          <w:b/>
-          <w:i/>
-        </w:rPr>
-        <w:tab/>
-      </w:r>
-      <w:r>
-        <w:rPr>
-          <w:rFonts w:ascii="Garamond" w:hAnsi="Garamond"/>
-          <w:b/>
-          <w:i/>
-        </w:rPr>
-        <w:tab/>
-      </w:r>
-      <w:r>
-        <w:rPr>
-          <w:rFonts w:ascii="Garamond" w:hAnsi="Garamond"/>
-          <w:b/>
-          <w:i/>
-        </w:rPr>
-        <w:tab/>
-      </w:r>
-      <w:r>
-        <w:rPr>
-          <w:rFonts w:ascii="Garamond" w:hAnsi="Garamond"/>
-          <w:b/>
-          <w:i/>
-        </w:rPr>
-        <w:tab/>
-      </w:r>
-      <w:r>
-        <w:rPr>
-          <w:rFonts w:ascii="Garamond" w:hAnsi="Garamond"/>
-          <w:b/>
-          <w:i/>
-        </w:rPr>
-        <w:tab/>
-      </w:r>
-      <w:r>
-        <w:rPr>
-          <w:rFonts w:ascii="Garamond" w:hAnsi="Garamond"/>
-        </w:rPr>
-        <w:t>January 2011 – June 2013</w:t>
+    </w:p>
+    <w:p>
+      <w:pPr>
+        <w:ind w:left="720"/>
+        <w:rPr>
+          <w:rFonts w:ascii="Garamond" w:hAnsi="Garamond"/>
+        </w:rPr>
+      </w:pPr>
+      <w:r>
+        <w:rPr>
+          <w:rFonts w:ascii="Garamond" w:hAnsi="Garamond"/>
+          <w:color w:val="424242"/>
+          <w:shd w:val="clear" w:color="auto" w:fill="FFFFFF"/>
+        </w:rPr>
+        <w:t>Designed, architected and implemented the Product Configurator for Liberty Mutual Personal Lines. This product configurator enables cust</w:t>
+      </w:r>
+      <w:bookmarkStart w:id="0" w:name="_GoBack"/>
+      <w:bookmarkEnd w:id="0"/>
+      <w:r>
+        <w:rPr>
+          <w:rFonts w:ascii="Garamond" w:hAnsi="Garamond"/>
+          <w:color w:val="424242"/>
+          <w:shd w:val="clear" w:color="auto" w:fill="FFFFFF"/>
+        </w:rPr>
+        <w:t xml:space="preserve">omers and sales representatives to build unique insurance quotes for a multi-billion dollar book of business and integrates with Liberty </w:t>
+      </w:r>
+      <w:proofErr w:type="spellStart"/>
+      <w:r>
+        <w:rPr>
+          <w:rFonts w:ascii="Garamond" w:hAnsi="Garamond"/>
+          <w:color w:val="424242"/>
+          <w:shd w:val="clear" w:color="auto" w:fill="FFFFFF"/>
+        </w:rPr>
+        <w:t>Mutual's</w:t>
+      </w:r>
+      <w:proofErr w:type="spellEnd"/>
+      <w:r>
+        <w:rPr>
+          <w:rFonts w:ascii="Garamond" w:hAnsi="Garamond"/>
+          <w:color w:val="424242"/>
+          <w:shd w:val="clear" w:color="auto" w:fill="FFFFFF"/>
+        </w:rPr>
+        <w:t xml:space="preserve"> quoting, servicing and claims system. The product configurator was built using JEE technologies and leveraged an external rule engine, allowing the business to </w:t>
+      </w:r>
+      <w:r>
+        <w:rPr>
+          <w:rFonts w:ascii="Garamond" w:hAnsi="Garamond"/>
+          <w:color w:val="424242"/>
+          <w:shd w:val="clear" w:color="auto" w:fill="FFFFFF"/>
+        </w:rPr>
+        <w:t>seamlessly</w:t>
+      </w:r>
+      <w:r>
+        <w:rPr>
+          <w:rFonts w:ascii="Garamond" w:hAnsi="Garamond"/>
+          <w:color w:val="424242"/>
+          <w:shd w:val="clear" w:color="auto" w:fill="FFFFFF"/>
+        </w:rPr>
+        <w:t xml:space="preserve"> build insurance Products in a matter of minutes.</w:t>
       </w:r>
     </w:p>
     <w:p>
@@ -1506,146 +1321,54 @@
           <w:rFonts w:ascii="Garamond" w:hAnsi="Garamond"/>
         </w:rPr>
       </w:pPr>
-    </w:p>
-    <w:p>
-      <w:pPr>
-        <w:pStyle w:val="ListParagraph"/>
-        <w:numPr>
-          <w:ilvl w:val="0"/>
-          <w:numId w:val="15"/>
-        </w:numPr>
-        <w:rPr>
-          <w:rFonts w:ascii="Garamond" w:hAnsi="Garamond"/>
-          <w:b/>
-        </w:rPr>
-      </w:pPr>
-      <w:r>
-        <w:rPr>
-          <w:rFonts w:ascii="Garamond" w:hAnsi="Garamond" w:cs="Helvetica"/>
-        </w:rPr>
-        <w:t>Designed, architected and implemented the Next Generation Product Architecture (NGPA)</w:t>
-      </w:r>
-      <w:r>
-        <w:rPr>
-          <w:rFonts w:ascii="Garamond" w:hAnsi="Garamond" w:cs="Helvetica"/>
-        </w:rPr>
-        <w:t>, which has proven to be one of the foundation components for Safeco Integration.</w:t>
-      </w:r>
-      <w:r>
-        <w:rPr>
-          <w:rFonts w:ascii="Garamond" w:hAnsi="Garamond" w:cs="Helvetica"/>
-        </w:rPr>
-        <w:t xml:space="preserve">  This architecture supports product (coverages, benefits, discount/surcharges, etc.) configuration, allowing the Business to</w:t>
-      </w:r>
-      <w:r>
-        <w:rPr>
-          <w:rFonts w:ascii="Garamond" w:hAnsi="Garamond" w:cs="Helvetica"/>
-        </w:rPr>
-        <w:t xml:space="preserve"> create different packages and/or offers via a web-based GUI.  This architecture uses a plethora of technologies in</w:t>
-      </w:r>
-      <w:r>
-        <w:rPr>
-          <w:rFonts w:ascii="Garamond" w:hAnsi="Garamond" w:cs="Helvetica"/>
-        </w:rPr>
-        <w:t>cluding Operational Decision Manager (ODM</w:t>
-      </w:r>
-      <w:r>
-        <w:rPr>
-          <w:rFonts w:ascii="Garamond" w:hAnsi="Garamond" w:cs="Helvetica"/>
-        </w:rPr>
-        <w:t xml:space="preserve"> 8.5), </w:t>
-      </w:r>
-      <w:r>
-        <w:rPr>
-          <w:rFonts w:ascii="Garamond" w:hAnsi="Garamond" w:cs="Helvetica"/>
-        </w:rPr>
-        <w:t xml:space="preserve">WPS, </w:t>
-      </w:r>
-      <w:proofErr w:type="spellStart"/>
-      <w:r>
-        <w:rPr>
-          <w:rFonts w:ascii="Garamond" w:hAnsi="Garamond" w:cs="Helvetica"/>
-        </w:rPr>
-        <w:t>PureQuery</w:t>
-      </w:r>
-      <w:proofErr w:type="spellEnd"/>
-      <w:r>
-        <w:rPr>
-          <w:rFonts w:ascii="Garamond" w:hAnsi="Garamond" w:cs="Helvetica"/>
-        </w:rPr>
-        <w:t xml:space="preserve"> persistence, DB2, </w:t>
-      </w:r>
-      <w:proofErr w:type="spellStart"/>
-      <w:r>
-        <w:rPr>
-          <w:rFonts w:ascii="Garamond" w:hAnsi="Garamond" w:cs="Helvetica"/>
-        </w:rPr>
-        <w:t>Dynacache</w:t>
-      </w:r>
-      <w:proofErr w:type="spellEnd"/>
-      <w:r>
-        <w:rPr>
-          <w:rFonts w:ascii="Garamond" w:hAnsi="Garamond" w:cs="Helvetica"/>
-        </w:rPr>
-        <w:t xml:space="preserve">, </w:t>
-      </w:r>
-      <w:proofErr w:type="spellStart"/>
-      <w:r>
-        <w:rPr>
-          <w:rFonts w:ascii="Garamond" w:hAnsi="Garamond" w:cs="Helvetica"/>
-        </w:rPr>
-        <w:t>eXtreme</w:t>
-      </w:r>
-      <w:proofErr w:type="spellEnd"/>
-      <w:r>
-        <w:rPr>
-          <w:rFonts w:ascii="Garamond" w:hAnsi="Garamond" w:cs="Helvetica"/>
-        </w:rPr>
-        <w:t xml:space="preserve"> Scale </w:t>
-      </w:r>
-      <w:r>
-        <w:rPr>
-          <w:rFonts w:ascii="Garamond" w:hAnsi="Garamond" w:cs="Helvetica"/>
-        </w:rPr>
-        <w:t>and MDM CE.</w:t>
-      </w:r>
-    </w:p>
-    <w:p>
-      <w:pPr>
-        <w:pStyle w:val="ListParagraph"/>
-        <w:numPr>
-          <w:ilvl w:val="0"/>
-          <w:numId w:val="15"/>
-        </w:numPr>
-        <w:rPr>
-          <w:rFonts w:ascii="Garamond" w:hAnsi="Garamond"/>
-          <w:b/>
-        </w:rPr>
-      </w:pPr>
-      <w:r>
-        <w:rPr>
-          <w:rFonts w:ascii="Garamond" w:hAnsi="Garamond" w:cs="Helvetica"/>
-        </w:rPr>
-        <w:t>Helped in the creation and implementation of the Product Reference Model (PRM), which is a series of database tables that model the various products, packages and offers.  In addition to the metadata about the various products, these tables contain product information such as effective dates, jurisdictions and rating programs pertaining to a given product’s availability.</w:t>
-      </w:r>
-    </w:p>
-    <w:p>
-      <w:pPr>
-        <w:pStyle w:val="ListParagraph"/>
-        <w:numPr>
-          <w:ilvl w:val="0"/>
-          <w:numId w:val="15"/>
-        </w:numPr>
-        <w:rPr>
-          <w:rFonts w:ascii="Garamond" w:hAnsi="Garamond"/>
-          <w:b/>
-        </w:rPr>
-      </w:pPr>
-      <w:r>
-        <w:rPr>
-          <w:rFonts w:ascii="Garamond" w:hAnsi="Garamond" w:cs="Helvetica"/>
-        </w:rPr>
-        <w:t>Responsible for onboarding ODM into the Personal Insurance technology stack.  This included establishing naming/coding standards along with ODM Governance for the Personal Insurance Products &amp; Underwriting team; these standards have been adopted by multiple teams outside the P&amp;U space.</w:t>
+      <w:r>
+        <w:rPr>
+          <w:rFonts w:ascii="Garamond" w:hAnsi="Garamond"/>
+          <w:b/>
+        </w:rPr>
+        <w:tab/>
+      </w:r>
+      <w:r>
+        <w:rPr>
+          <w:rFonts w:ascii="Garamond" w:hAnsi="Garamond"/>
+          <w:b/>
+        </w:rPr>
+        <w:tab/>
+      </w:r>
+      <w:r>
+        <w:rPr>
+          <w:rFonts w:ascii="Garamond" w:hAnsi="Garamond"/>
+          <w:b/>
+        </w:rPr>
+        <w:tab/>
+      </w:r>
+      <w:r>
+        <w:rPr>
+          <w:rFonts w:ascii="Garamond" w:hAnsi="Garamond"/>
+          <w:b/>
+        </w:rPr>
+        <w:tab/>
+      </w:r>
+      <w:r>
+        <w:rPr>
+          <w:rFonts w:ascii="Garamond" w:hAnsi="Garamond"/>
+          <w:b/>
+        </w:rPr>
+        <w:tab/>
+      </w:r>
+      <w:r>
+        <w:rPr>
+          <w:rFonts w:ascii="Garamond" w:hAnsi="Garamond"/>
+          <w:b/>
+        </w:rPr>
+        <w:tab/>
+      </w:r>
+      <w:r>
+        <w:rPr>
+          <w:rFonts w:ascii="Garamond" w:hAnsi="Garamond"/>
+          <w:b/>
+        </w:rPr>
+        <w:tab/>
       </w:r>
     </w:p>
     <w:p>
@@ -1656,49 +1379,69 @@
         <w:ind w:right="187"/>
         <w:rPr>
           <w:rFonts w:ascii="Garamond" w:hAnsi="Garamond"/>
-        </w:rPr>
-      </w:pPr>
-      <w:r>
-        <w:rPr>
-          <w:rFonts w:ascii="Garamond" w:hAnsi="Garamond"/>
-          <w:b/>
-        </w:rPr>
-        <w:tab/>
-      </w:r>
-      <w:r>
-        <w:rPr>
-          <w:rFonts w:ascii="Garamond" w:hAnsi="Garamond"/>
-          <w:b/>
-        </w:rPr>
-        <w:tab/>
-      </w:r>
-      <w:r>
-        <w:rPr>
-          <w:rFonts w:ascii="Garamond" w:hAnsi="Garamond"/>
-          <w:b/>
-        </w:rPr>
-        <w:tab/>
-      </w:r>
-      <w:r>
-        <w:rPr>
-          <w:rFonts w:ascii="Garamond" w:hAnsi="Garamond"/>
-          <w:b/>
-        </w:rPr>
-        <w:tab/>
-      </w:r>
-      <w:r>
-        <w:rPr>
-          <w:rFonts w:ascii="Garamond" w:hAnsi="Garamond"/>
-          <w:b/>
-        </w:rPr>
-        <w:tab/>
-      </w:r>
-      <w:r>
-        <w:rPr>
-          <w:rFonts w:ascii="Garamond" w:hAnsi="Garamond"/>
-          <w:b/>
-        </w:rPr>
-        <w:tab/>
+          <w:b/>
+        </w:rPr>
+      </w:pPr>
+      <w:r>
+        <w:rPr>
+          <w:rFonts w:ascii="Garamond" w:hAnsi="Garamond"/>
+          <w:b/>
+        </w:rPr>
+        <w:t xml:space="preserve">Liberty Mutual, Personal </w:t>
+      </w:r>
+      <w:r>
+        <w:rPr>
+          <w:rFonts w:ascii="Garamond" w:hAnsi="Garamond"/>
+          <w:b/>
+        </w:rPr>
+        <w:t xml:space="preserve">Market </w:t>
+      </w:r>
+      <w:r>
+        <w:rPr>
+          <w:rFonts w:ascii="Garamond" w:hAnsi="Garamond"/>
+          <w:b/>
+        </w:rPr>
+        <w:t xml:space="preserve">IT, </w:t>
+      </w:r>
+      <w:r>
+        <w:rPr>
+          <w:rFonts w:ascii="Garamond" w:hAnsi="Garamond"/>
+          <w:b/>
+        </w:rPr>
+        <w:t>Distribution &amp; Products</w:t>
+      </w:r>
+      <w:r>
+        <w:rPr>
+          <w:rFonts w:ascii="Garamond" w:hAnsi="Garamond"/>
+          <w:b/>
+        </w:rPr>
+        <w:tab/>
+      </w:r>
+      <w:r>
+        <w:rPr>
+          <w:rFonts w:ascii="Garamond" w:hAnsi="Garamond"/>
+          <w:b/>
+        </w:rPr>
+        <w:tab/>
+      </w:r>
+      <w:r>
+        <w:rPr>
+          <w:rFonts w:ascii="Garamond" w:hAnsi="Garamond"/>
+          <w:b/>
+        </w:rPr>
+        <w:tab/>
+      </w:r>
+      <w:r>
+        <w:rPr>
+          <w:rFonts w:ascii="Garamond" w:hAnsi="Garamond"/>
+        </w:rPr>
+        <w:t>Dover</w:t>
+      </w:r>
+      <w:r>
+        <w:rPr>
+          <w:rFonts w:ascii="Garamond" w:hAnsi="Garamond"/>
+        </w:rPr>
+        <w:t>, NH</w:t>
       </w:r>
       <w:r>
         <w:rPr>
@@ -1716,77 +1459,120 @@
         <w:ind w:right="187"/>
         <w:rPr>
           <w:rFonts w:ascii="Garamond" w:hAnsi="Garamond"/>
-          <w:b/>
-        </w:rPr>
-      </w:pPr>
-      <w:r>
-        <w:rPr>
-          <w:rFonts w:ascii="Garamond" w:hAnsi="Garamond"/>
-          <w:b/>
-        </w:rPr>
-        <w:t xml:space="preserve">Liberty Mutual, Personal </w:t>
-      </w:r>
-      <w:r>
-        <w:rPr>
-          <w:rFonts w:ascii="Garamond" w:hAnsi="Garamond"/>
-          <w:b/>
-        </w:rPr>
-        <w:t xml:space="preserve">Market </w:t>
-      </w:r>
-      <w:r>
-        <w:rPr>
-          <w:rFonts w:ascii="Garamond" w:hAnsi="Garamond"/>
-          <w:b/>
-        </w:rPr>
-        <w:t xml:space="preserve">IT, </w:t>
-      </w:r>
-      <w:r>
-        <w:rPr>
-          <w:rFonts w:ascii="Garamond" w:hAnsi="Garamond"/>
-          <w:b/>
-        </w:rPr>
-        <w:t>Distribution &amp; Products</w:t>
-      </w:r>
-      <w:r>
-        <w:rPr>
-          <w:rFonts w:ascii="Garamond" w:hAnsi="Garamond"/>
-          <w:b/>
-        </w:rPr>
-        <w:tab/>
-      </w:r>
-      <w:r>
-        <w:rPr>
-          <w:rFonts w:ascii="Garamond" w:hAnsi="Garamond"/>
-          <w:b/>
-        </w:rPr>
-        <w:tab/>
-      </w:r>
-      <w:r>
-        <w:rPr>
-          <w:rFonts w:ascii="Garamond" w:hAnsi="Garamond"/>
-          <w:b/>
-        </w:rPr>
-        <w:tab/>
-      </w:r>
-      <w:r>
-        <w:rPr>
-          <w:rFonts w:ascii="Garamond" w:hAnsi="Garamond"/>
-        </w:rPr>
-        <w:t>Dover</w:t>
-      </w:r>
-      <w:r>
-        <w:rPr>
-          <w:rFonts w:ascii="Garamond" w:hAnsi="Garamond"/>
-        </w:rPr>
-        <w:t>, NH</w:t>
-      </w:r>
-      <w:r>
-        <w:rPr>
-          <w:rFonts w:ascii="Garamond" w:hAnsi="Garamond"/>
-          <w:b/>
-        </w:rPr>
-        <w:tab/>
-      </w:r>
+        </w:rPr>
+      </w:pPr>
+      <w:r>
+        <w:rPr>
+          <w:rFonts w:ascii="Garamond" w:hAnsi="Garamond"/>
+          <w:b/>
+          <w:i/>
+        </w:rPr>
+        <w:tab/>
+      </w:r>
+      <w:r>
+        <w:rPr>
+          <w:rFonts w:ascii="Garamond" w:hAnsi="Garamond"/>
+          <w:b/>
+          <w:i/>
+        </w:rPr>
+        <w:t xml:space="preserve">Senior Software Engineer / </w:t>
+      </w:r>
+      <w:r>
+        <w:rPr>
+          <w:rFonts w:ascii="Garamond" w:hAnsi="Garamond"/>
+          <w:b/>
+          <w:i/>
+        </w:rPr>
+        <w:t>Senior Software Developer</w:t>
+      </w:r>
+      <w:r>
+        <w:rPr>
+          <w:rFonts w:ascii="Garamond" w:hAnsi="Garamond"/>
+          <w:b/>
+          <w:i/>
+        </w:rPr>
+        <w:tab/>
+      </w:r>
+      <w:r>
+        <w:rPr>
+          <w:rFonts w:ascii="Garamond" w:hAnsi="Garamond"/>
+          <w:b/>
+          <w:i/>
+        </w:rPr>
+        <w:tab/>
+      </w:r>
+      <w:r>
+        <w:rPr>
+          <w:rFonts w:ascii="Garamond" w:hAnsi="Garamond"/>
+          <w:b/>
+          <w:i/>
+        </w:rPr>
+        <w:tab/>
+      </w:r>
+      <w:r>
+        <w:rPr>
+          <w:rFonts w:ascii="Garamond" w:hAnsi="Garamond"/>
+        </w:rPr>
+        <w:t>J</w:t>
+      </w:r>
+      <w:r>
+        <w:rPr>
+          <w:rFonts w:ascii="Garamond" w:hAnsi="Garamond"/>
+        </w:rPr>
+        <w:t>anuary</w:t>
+      </w:r>
+      <w:r>
+        <w:rPr>
+          <w:rFonts w:ascii="Garamond" w:hAnsi="Garamond"/>
+        </w:rPr>
+        <w:t xml:space="preserve"> 200</w:t>
+      </w:r>
+      <w:r>
+        <w:rPr>
+          <w:rFonts w:ascii="Garamond" w:hAnsi="Garamond"/>
+        </w:rPr>
+        <w:t>7</w:t>
+      </w:r>
+      <w:r>
+        <w:rPr>
+          <w:rFonts w:ascii="Garamond" w:hAnsi="Garamond"/>
+        </w:rPr>
+        <w:t xml:space="preserve"> – January 2011</w:t>
+      </w:r>
+    </w:p>
+    <w:p>
+      <w:pPr>
+        <w:pStyle w:val="ListParagraph"/>
+        <w:ind w:left="1080"/>
+        <w:rPr>
+          <w:rFonts w:ascii="Garamond" w:hAnsi="Garamond"/>
+          <w:b/>
+        </w:rPr>
+      </w:pPr>
+    </w:p>
+    <w:p>
+      <w:pPr>
+        <w:ind w:left="720"/>
+        <w:rPr>
+          <w:rFonts w:ascii="Garamond" w:hAnsi="Garamond"/>
+        </w:rPr>
+      </w:pPr>
+      <w:r>
+        <w:rPr>
+          <w:rFonts w:ascii="Garamond" w:hAnsi="Garamond"/>
+          <w:color w:val="424242"/>
+          <w:shd w:val="clear" w:color="auto" w:fill="FFFFFF"/>
+        </w:rPr>
+        <w:t>Integrated quoting applications with internal systems including billing, marketing and claims. I also led integration efforts with external vendors including licensing, prefill and fraud mitigation systems. The technologies I used, included but were not limited to: JSPs, Servlets, EJBs IBM Portal, IBM Business Process Manager, Hibernate, SOAP-based Web Services</w:t>
+      </w:r>
+    </w:p>
+    <w:p>
+      <w:pPr>
+        <w:rPr>
+          <w:rFonts w:ascii="Garamond" w:hAnsi="Garamond"/>
+          <w:b/>
+        </w:rPr>
+      </w:pPr>
     </w:p>
     <w:p>
       <w:pPr>
@@ -1796,411 +1582,49 @@
         <w:ind w:right="187"/>
         <w:rPr>
           <w:rFonts w:ascii="Garamond" w:hAnsi="Garamond"/>
-        </w:rPr>
-      </w:pPr>
-      <w:r>
-        <w:rPr>
-          <w:rFonts w:ascii="Garamond" w:hAnsi="Garamond"/>
-          <w:b/>
-          <w:i/>
-        </w:rPr>
-        <w:tab/>
-      </w:r>
-      <w:r>
-        <w:rPr>
-          <w:rFonts w:ascii="Garamond" w:hAnsi="Garamond"/>
-          <w:b/>
-          <w:i/>
-        </w:rPr>
-        <w:t>Senior Software Developer</w:t>
-      </w:r>
-      <w:r>
-        <w:rPr>
-          <w:rFonts w:ascii="Garamond" w:hAnsi="Garamond"/>
-          <w:b/>
-          <w:i/>
-        </w:rPr>
-        <w:tab/>
-      </w:r>
-      <w:r>
-        <w:rPr>
-          <w:rFonts w:ascii="Garamond" w:hAnsi="Garamond"/>
-          <w:b/>
-          <w:i/>
-        </w:rPr>
-        <w:tab/>
-      </w:r>
-      <w:r>
-        <w:rPr>
-          <w:rFonts w:ascii="Garamond" w:hAnsi="Garamond"/>
-          <w:b/>
-          <w:i/>
-        </w:rPr>
-        <w:tab/>
-      </w:r>
-      <w:r>
-        <w:rPr>
-          <w:rFonts w:ascii="Garamond" w:hAnsi="Garamond"/>
-          <w:b/>
-          <w:i/>
-        </w:rPr>
-        <w:tab/>
-      </w:r>
-      <w:r>
-        <w:rPr>
-          <w:rFonts w:ascii="Garamond" w:hAnsi="Garamond"/>
-          <w:b/>
-          <w:i/>
-        </w:rPr>
-        <w:tab/>
-      </w:r>
-      <w:r>
-        <w:rPr>
-          <w:rFonts w:ascii="Garamond" w:hAnsi="Garamond"/>
-          <w:b/>
-          <w:i/>
-        </w:rPr>
-        <w:tab/>
-      </w:r>
-      <w:r>
-        <w:rPr>
-          <w:rFonts w:ascii="Garamond" w:hAnsi="Garamond"/>
-          <w:b/>
-          <w:i/>
-        </w:rPr>
-        <w:tab/>
-      </w:r>
-      <w:r>
-        <w:rPr>
-          <w:rFonts w:ascii="Garamond" w:hAnsi="Garamond"/>
-        </w:rPr>
-        <w:t>June 2008 – January 2011</w:t>
-      </w:r>
-    </w:p>
-    <w:p>
-      <w:pPr>
-        <w:pStyle w:val="ListParagraph"/>
-        <w:ind w:left="1080"/>
-        <w:rPr>
-          <w:rFonts w:ascii="Garamond" w:hAnsi="Garamond"/>
-          <w:b/>
-        </w:rPr>
-      </w:pPr>
-    </w:p>
-    <w:p>
-      <w:pPr>
-        <w:pStyle w:val="ListParagraph"/>
-        <w:numPr>
-          <w:ilvl w:val="0"/>
-          <w:numId w:val="15"/>
-        </w:numPr>
-        <w:rPr>
-          <w:rFonts w:ascii="Garamond" w:hAnsi="Garamond"/>
-          <w:b/>
-        </w:rPr>
-      </w:pPr>
-      <w:r>
-        <w:rPr>
-          <w:rFonts w:ascii="Garamond" w:hAnsi="Garamond" w:cs="Helvetica"/>
-        </w:rPr>
-        <w:t>Tec</w:t>
-      </w:r>
-      <w:r>
-        <w:rPr>
-          <w:rFonts w:ascii="Garamond" w:hAnsi="Garamond" w:cs="Helvetica"/>
-        </w:rPr>
-        <w:t>hnical Lead for the Property Prefill application integrating both the internal (CFP) and external (CFIP) Property quoting applications with the Marshall &amp; Swift/</w:t>
-      </w:r>
-      <w:proofErr w:type="spellStart"/>
-      <w:r>
-        <w:rPr>
-          <w:rFonts w:ascii="Garamond" w:hAnsi="Garamond" w:cs="Helvetica"/>
-        </w:rPr>
-        <w:t>Boeckh</w:t>
-      </w:r>
-      <w:proofErr w:type="spellEnd"/>
-      <w:r>
-        <w:rPr>
-          <w:rFonts w:ascii="Garamond" w:hAnsi="Garamond" w:cs="Helvetica"/>
-        </w:rPr>
-        <w:t xml:space="preserve"> (MSB) prefill vendor.  This enables the quoting applications to prefill property information based off of the customer’s address, allowing for a faster more accurate quoting experience.  This </w:t>
-      </w:r>
-      <w:r>
-        <w:rPr>
-          <w:rFonts w:ascii="Garamond" w:hAnsi="Garamond" w:cs="Helvetica"/>
-        </w:rPr>
-        <w:t xml:space="preserve">included changes to all layers of the Personal Insurance architecture, including </w:t>
-      </w:r>
-      <w:r>
-        <w:rPr>
-          <w:rFonts w:ascii="Garamond" w:hAnsi="Garamond" w:cs="Helvetica"/>
-        </w:rPr>
-        <w:t xml:space="preserve">vendor integration through the B2B tier.  Technologies </w:t>
-      </w:r>
-      <w:r>
-        <w:rPr>
-          <w:rFonts w:ascii="Garamond" w:hAnsi="Garamond" w:cs="Helvetica"/>
-        </w:rPr>
-        <w:t>used to support this effort include</w:t>
-      </w:r>
-      <w:r>
-        <w:rPr>
-          <w:rFonts w:ascii="Garamond" w:hAnsi="Garamond" w:cs="Helvetica"/>
-        </w:rPr>
-        <w:t xml:space="preserve"> JSPs/Servlets, jQuery</w:t>
-      </w:r>
-      <w:r>
-        <w:rPr>
-          <w:rFonts w:ascii="Garamond" w:hAnsi="Garamond" w:cs="Helvetica"/>
-        </w:rPr>
-        <w:t>, AJAX, WPS server-side we</w:t>
-      </w:r>
-      <w:r>
-        <w:rPr>
-          <w:rFonts w:ascii="Garamond" w:hAnsi="Garamond" w:cs="Helvetica"/>
-        </w:rPr>
-        <w:t xml:space="preserve">b services, </w:t>
-      </w:r>
-      <w:proofErr w:type="spellStart"/>
-      <w:r>
-        <w:rPr>
-          <w:rFonts w:ascii="Garamond" w:hAnsi="Garamond" w:cs="Helvetica"/>
-        </w:rPr>
-        <w:t>iBATIS</w:t>
-      </w:r>
-      <w:proofErr w:type="spellEnd"/>
-      <w:r>
-        <w:rPr>
-          <w:rFonts w:ascii="Garamond" w:hAnsi="Garamond" w:cs="Helvetica"/>
-        </w:rPr>
-        <w:t xml:space="preserve"> persistence and </w:t>
-      </w:r>
-      <w:r>
-        <w:rPr>
-          <w:rFonts w:ascii="Garamond" w:hAnsi="Garamond" w:cs="Helvetica"/>
-        </w:rPr>
-        <w:t>client-side web service integration with vendor.</w:t>
-      </w:r>
-    </w:p>
-    <w:p>
-      <w:pPr>
-        <w:pStyle w:val="ListParagraph"/>
-        <w:numPr>
-          <w:ilvl w:val="0"/>
-          <w:numId w:val="15"/>
-        </w:numPr>
-        <w:rPr>
-          <w:rFonts w:ascii="Garamond" w:hAnsi="Garamond"/>
-          <w:b/>
-        </w:rPr>
-      </w:pPr>
-      <w:r>
-        <w:rPr>
-          <w:rFonts w:ascii="Garamond" w:hAnsi="Garamond" w:cs="Helvetica"/>
-        </w:rPr>
-        <w:t xml:space="preserve">Migrated legacy Tuxedo services and C++ OM persistence code to WPS data access services using the </w:t>
-      </w:r>
-      <w:proofErr w:type="spellStart"/>
-      <w:r>
-        <w:rPr>
-          <w:rFonts w:ascii="Garamond" w:hAnsi="Garamond" w:cs="Helvetica"/>
-        </w:rPr>
-        <w:t>iBATIS</w:t>
-      </w:r>
-      <w:proofErr w:type="spellEnd"/>
-      <w:r>
-        <w:rPr>
-          <w:rFonts w:ascii="Garamond" w:hAnsi="Garamond" w:cs="Helvetica"/>
-        </w:rPr>
-        <w:t xml:space="preserve"> persistence framework.  This migration was the first major step of a </w:t>
-      </w:r>
-      <w:r>
-        <w:rPr>
-          <w:rFonts w:ascii="Garamond" w:hAnsi="Garamond" w:cs="Helvetica"/>
-        </w:rPr>
-        <w:t>large</w:t>
-      </w:r>
-      <w:r>
-        <w:rPr>
-          <w:rFonts w:ascii="Garamond" w:hAnsi="Garamond" w:cs="Helvetica"/>
-        </w:rPr>
-        <w:t xml:space="preserve"> services refactoring effort to retire</w:t>
-      </w:r>
-      <w:r>
-        <w:rPr>
-          <w:rFonts w:ascii="Garamond" w:hAnsi="Garamond" w:cs="Helvetica"/>
-        </w:rPr>
-        <w:t xml:space="preserve"> the Tux</w:t>
-      </w:r>
-      <w:r>
-        <w:rPr>
-          <w:rFonts w:ascii="Garamond" w:hAnsi="Garamond" w:cs="Helvetica"/>
-        </w:rPr>
-        <w:t>edo</w:t>
-      </w:r>
-      <w:r>
-        <w:rPr>
-          <w:rFonts w:ascii="Garamond" w:hAnsi="Garamond" w:cs="Helvetica"/>
-        </w:rPr>
-        <w:t xml:space="preserve"> Servers in Personal Insurance IT.</w:t>
-      </w:r>
-    </w:p>
-    <w:p>
-      <w:pPr>
-        <w:pStyle w:val="ListParagraph"/>
-        <w:numPr>
-          <w:ilvl w:val="0"/>
-          <w:numId w:val="15"/>
-        </w:numPr>
-        <w:rPr>
-          <w:rFonts w:ascii="Garamond" w:hAnsi="Garamond"/>
-          <w:b/>
-        </w:rPr>
-      </w:pPr>
-      <w:r>
-        <w:rPr>
-          <w:rFonts w:ascii="Garamond" w:hAnsi="Garamond" w:cs="Helvetica"/>
-        </w:rPr>
-        <w:t>Technical Lead for Sovereign Property integration, allowing Sovereign business to be quoted, bound and produced f</w:t>
-      </w:r>
-      <w:r>
-        <w:rPr>
-          <w:rFonts w:ascii="Garamond" w:hAnsi="Garamond" w:cs="Helvetica"/>
-        </w:rPr>
-        <w:t>rom within the CFP application.</w:t>
-      </w:r>
-    </w:p>
-    <w:p>
-      <w:pPr>
-        <w:pStyle w:val="ListParagraph"/>
-        <w:numPr>
-          <w:ilvl w:val="0"/>
-          <w:numId w:val="15"/>
-        </w:numPr>
-        <w:rPr>
-          <w:rFonts w:ascii="Garamond" w:hAnsi="Garamond"/>
-          <w:b/>
-        </w:rPr>
-      </w:pPr>
-      <w:r>
-        <w:rPr>
-          <w:rFonts w:ascii="Garamond" w:hAnsi="Garamond" w:cs="Helvetica"/>
-        </w:rPr>
-        <w:t>Refactored existing Policy View business logic out of the CSW application and into application s</w:t>
-      </w:r>
-      <w:r>
-        <w:rPr>
-          <w:rFonts w:ascii="Garamond" w:hAnsi="Garamond" w:cs="Helvetica"/>
-        </w:rPr>
-        <w:t xml:space="preserve">ervices </w:t>
-      </w:r>
-      <w:r>
-        <w:rPr>
-          <w:rFonts w:ascii="Garamond" w:hAnsi="Garamond" w:cs="Helvetica"/>
-        </w:rPr>
-        <w:t>hosted on WPS</w:t>
-      </w:r>
-      <w:r>
-        <w:rPr>
-          <w:rFonts w:ascii="Garamond" w:hAnsi="Garamond" w:cs="Helvetica"/>
-        </w:rPr>
-        <w:t>.  The Policy View client was implemented as a Portlet within the CSW Portal using the JSF MVC framework.  This project enabled system resources to be moved off of WebSphere Portal eventually allowing for the retirement of WebSphere Portal technology.</w:t>
-      </w:r>
-    </w:p>
-    <w:p>
-      <w:pPr>
-        <w:pStyle w:val="ListParagraph"/>
-        <w:numPr>
-          <w:ilvl w:val="0"/>
-          <w:numId w:val="15"/>
-        </w:numPr>
-        <w:rPr>
-          <w:rFonts w:ascii="Garamond" w:hAnsi="Garamond"/>
-          <w:b/>
-        </w:rPr>
-      </w:pPr>
-      <w:r>
-        <w:rPr>
-          <w:rFonts w:ascii="Garamond" w:hAnsi="Garamond" w:cs="Helvetica"/>
-        </w:rPr>
-        <w:t>Led the development effort of integrating both CFA and CFP quoting applications with the Corporate owned iLicense repository, enabling for the validation of Sales R</w:t>
-      </w:r>
-      <w:r>
-        <w:rPr>
-          <w:rFonts w:ascii="Garamond" w:hAnsi="Garamond" w:cs="Helvetica"/>
-        </w:rPr>
-        <w:t xml:space="preserve">ep and Agent license information.  This helped </w:t>
-      </w:r>
-      <w:r>
-        <w:rPr>
-          <w:rFonts w:ascii="Garamond" w:hAnsi="Garamond" w:cs="Helvetica"/>
-        </w:rPr>
-        <w:t>eliminate unnecessary fines due to Sales Reps and</w:t>
-      </w:r>
-      <w:r>
-        <w:rPr>
-          <w:rFonts w:ascii="Garamond" w:hAnsi="Garamond" w:cs="Helvetica"/>
-        </w:rPr>
-        <w:t>/or</w:t>
-      </w:r>
-      <w:r>
-        <w:rPr>
-          <w:rFonts w:ascii="Garamond" w:hAnsi="Garamond" w:cs="Helvetica"/>
-        </w:rPr>
-        <w:t xml:space="preserve"> Agents not being licensed to sell in</w:t>
-      </w:r>
-      <w:r>
-        <w:rPr>
-          <w:rFonts w:ascii="Garamond" w:hAnsi="Garamond" w:cs="Helvetica"/>
-        </w:rPr>
-        <w:t>surance in a given jurisdiction/</w:t>
-      </w:r>
-      <w:r>
-        <w:rPr>
-          <w:rFonts w:ascii="Garamond" w:hAnsi="Garamond" w:cs="Helvetica"/>
-        </w:rPr>
-        <w:t>company.</w:t>
-      </w:r>
-    </w:p>
-    <w:p>
-      <w:pPr>
-        <w:pStyle w:val="ListParagraph"/>
-        <w:numPr>
-          <w:ilvl w:val="0"/>
-          <w:numId w:val="15"/>
-        </w:numPr>
-        <w:rPr>
-          <w:rFonts w:ascii="Garamond" w:hAnsi="Garamond"/>
-          <w:b/>
-        </w:rPr>
-      </w:pPr>
-      <w:r>
-        <w:rPr>
-          <w:rFonts w:ascii="Garamond" w:hAnsi="Garamond" w:cs="Helvetica"/>
-        </w:rPr>
-        <w:lastRenderedPageBreak/>
-        <w:t>Designed and implemented the Responsible Rewards front-end</w:t>
-      </w:r>
-      <w:r>
-        <w:rPr>
-          <w:rFonts w:ascii="Garamond" w:hAnsi="Garamond" w:cs="Helvetica"/>
-        </w:rPr>
-        <w:t xml:space="preserve">, </w:t>
-      </w:r>
-      <w:r>
-        <w:rPr>
-          <w:rFonts w:ascii="Garamond" w:hAnsi="Garamond" w:cs="Helvetica"/>
-        </w:rPr>
-        <w:t>using technologies like JSF, Dojo, AJAX and JAX-WS web services.</w:t>
-      </w:r>
-    </w:p>
-    <w:p>
-      <w:pPr>
-        <w:rPr>
-          <w:rFonts w:ascii="Garamond" w:hAnsi="Garamond"/>
-          <w:b/>
-        </w:rPr>
-      </w:pPr>
+          <w:b/>
+        </w:rPr>
+      </w:pPr>
+      <w:r>
+        <w:rPr>
+          <w:rFonts w:ascii="Garamond" w:hAnsi="Garamond"/>
+          <w:b/>
+        </w:rPr>
+        <w:t>Liberty Mutual, Corporate IT, Technical Development Program</w:t>
+      </w:r>
+      <w:r>
+        <w:rPr>
+          <w:rFonts w:ascii="Garamond" w:hAnsi="Garamond"/>
+          <w:b/>
+        </w:rPr>
+        <w:tab/>
+      </w:r>
+      <w:r>
+        <w:rPr>
+          <w:rFonts w:ascii="Garamond" w:hAnsi="Garamond"/>
+          <w:b/>
+        </w:rPr>
+        <w:tab/>
+      </w:r>
+      <w:r>
+        <w:rPr>
+          <w:rFonts w:ascii="Garamond" w:hAnsi="Garamond"/>
+        </w:rPr>
+        <w:t>Portsmouth</w:t>
+      </w:r>
+      <w:r>
+        <w:rPr>
+          <w:rFonts w:ascii="Garamond" w:hAnsi="Garamond"/>
+        </w:rPr>
+        <w:t>, NH</w:t>
+      </w:r>
+      <w:r>
+        <w:rPr>
+          <w:rFonts w:ascii="Garamond" w:hAnsi="Garamond"/>
+          <w:b/>
+        </w:rPr>
+        <w:tab/>
+      </w:r>
     </w:p>
     <w:p>
       <w:pPr>
@@ -2210,55 +1634,69 @@
         <w:ind w:right="187"/>
         <w:rPr>
           <w:rFonts w:ascii="Garamond" w:hAnsi="Garamond"/>
-          <w:b/>
-        </w:rPr>
-      </w:pPr>
-      <w:r>
-        <w:rPr>
-          <w:rFonts w:ascii="Garamond" w:hAnsi="Garamond"/>
-          <w:b/>
-        </w:rPr>
-        <w:t>Liberty Mutual, Personal Market IT, Distribution &amp; Products</w:t>
-      </w:r>
-      <w:r>
-        <w:rPr>
-          <w:rFonts w:ascii="Garamond" w:hAnsi="Garamond"/>
-          <w:b/>
-        </w:rPr>
-        <w:tab/>
-      </w:r>
-      <w:r>
-        <w:rPr>
-          <w:rFonts w:ascii="Garamond" w:hAnsi="Garamond"/>
-          <w:b/>
-        </w:rPr>
-        <w:tab/>
-      </w:r>
-      <w:r>
-        <w:rPr>
-          <w:rFonts w:ascii="Garamond" w:hAnsi="Garamond"/>
-          <w:b/>
-        </w:rPr>
-        <w:tab/>
-      </w:r>
-      <w:r>
-        <w:rPr>
-          <w:rFonts w:ascii="Garamond" w:hAnsi="Garamond"/>
-        </w:rPr>
-        <w:t>Portsmouth</w:t>
-      </w:r>
-      <w:r>
-        <w:rPr>
-          <w:rFonts w:ascii="Garamond" w:hAnsi="Garamond"/>
-        </w:rPr>
-        <w:t>, NH</w:t>
-      </w:r>
-      <w:r>
-        <w:rPr>
-          <w:rFonts w:ascii="Garamond" w:hAnsi="Garamond"/>
-          <w:b/>
-        </w:rPr>
-        <w:tab/>
+        </w:rPr>
+      </w:pPr>
+      <w:r>
+        <w:rPr>
+          <w:rFonts w:ascii="Garamond" w:hAnsi="Garamond"/>
+          <w:b/>
+          <w:i/>
+        </w:rPr>
+        <w:tab/>
+      </w:r>
+      <w:r>
+        <w:rPr>
+          <w:rFonts w:ascii="Garamond" w:hAnsi="Garamond"/>
+          <w:b/>
+          <w:i/>
+        </w:rPr>
+        <w:t xml:space="preserve">Associate Software Engineer / </w:t>
+      </w:r>
+      <w:r>
+        <w:rPr>
+          <w:rFonts w:ascii="Garamond" w:hAnsi="Garamond"/>
+          <w:b/>
+          <w:i/>
+        </w:rPr>
+        <w:t>IT</w:t>
+      </w:r>
+      <w:r>
+        <w:rPr>
+          <w:rFonts w:ascii="Garamond" w:hAnsi="Garamond"/>
+          <w:b/>
+          <w:i/>
+        </w:rPr>
+        <w:t xml:space="preserve"> Analyst / </w:t>
+      </w:r>
+      <w:r>
+        <w:rPr>
+          <w:rFonts w:ascii="Garamond" w:hAnsi="Garamond"/>
+          <w:b/>
+          <w:i/>
+        </w:rPr>
+        <w:t>Software Engineer</w:t>
+      </w:r>
+      <w:r>
+        <w:rPr>
+          <w:rFonts w:ascii="Garamond" w:hAnsi="Garamond"/>
+          <w:b/>
+          <w:i/>
+        </w:rPr>
+        <w:tab/>
+      </w:r>
+      <w:r>
+        <w:rPr>
+          <w:rFonts w:ascii="Garamond" w:hAnsi="Garamond"/>
+          <w:b/>
+          <w:i/>
+        </w:rPr>
+        <w:tab/>
+      </w:r>
+      <w:r>
+        <w:rPr>
+          <w:rFonts w:ascii="Garamond" w:hAnsi="Garamond"/>
+        </w:rPr>
+        <w:t>June 2003 – January 2007</w:t>
       </w:r>
     </w:p>
     <w:p>
@@ -2271,147 +1709,122 @@
           <w:rFonts w:ascii="Garamond" w:hAnsi="Garamond"/>
         </w:rPr>
       </w:pPr>
-      <w:r>
-        <w:rPr>
-          <w:rFonts w:ascii="Garamond" w:hAnsi="Garamond"/>
-          <w:b/>
-          <w:i/>
-        </w:rPr>
-        <w:tab/>
-      </w:r>
-      <w:r>
-        <w:rPr>
-          <w:rFonts w:ascii="Garamond" w:hAnsi="Garamond"/>
-          <w:b/>
-          <w:i/>
-        </w:rPr>
-        <w:t>Senior Software Engineer</w:t>
-      </w:r>
-      <w:r>
-        <w:rPr>
-          <w:rFonts w:ascii="Garamond" w:hAnsi="Garamond"/>
-          <w:b/>
-          <w:i/>
-        </w:rPr>
-        <w:tab/>
-      </w:r>
-      <w:r>
-        <w:rPr>
-          <w:rFonts w:ascii="Garamond" w:hAnsi="Garamond"/>
-          <w:b/>
-          <w:i/>
-        </w:rPr>
-        <w:tab/>
-      </w:r>
-      <w:r>
-        <w:rPr>
-          <w:rFonts w:ascii="Garamond" w:hAnsi="Garamond"/>
-          <w:b/>
-          <w:i/>
-        </w:rPr>
-        <w:tab/>
-      </w:r>
-      <w:r>
-        <w:rPr>
-          <w:rFonts w:ascii="Garamond" w:hAnsi="Garamond"/>
-          <w:b/>
-          <w:i/>
-        </w:rPr>
-        <w:tab/>
-      </w:r>
-      <w:r>
-        <w:rPr>
-          <w:rFonts w:ascii="Garamond" w:hAnsi="Garamond"/>
-          <w:b/>
-          <w:i/>
-        </w:rPr>
-        <w:tab/>
-      </w:r>
-      <w:r>
-        <w:rPr>
-          <w:rFonts w:ascii="Garamond" w:hAnsi="Garamond"/>
-          <w:b/>
-          <w:i/>
-        </w:rPr>
-        <w:tab/>
-      </w:r>
-      <w:r>
-        <w:rPr>
-          <w:rFonts w:ascii="Garamond" w:hAnsi="Garamond"/>
-          <w:b/>
-          <w:i/>
-        </w:rPr>
-        <w:tab/>
-      </w:r>
-      <w:r>
-        <w:rPr>
-          <w:rFonts w:ascii="Garamond" w:hAnsi="Garamond"/>
-        </w:rPr>
-        <w:t>January 2007 – June 2008</w:t>
-      </w:r>
-    </w:p>
-    <w:p>
-      <w:pPr>
-        <w:pStyle w:val="ListParagraph"/>
-        <w:ind w:left="1080"/>
-        <w:rPr>
-          <w:rFonts w:ascii="Garamond" w:hAnsi="Garamond"/>
-          <w:b/>
-        </w:rPr>
-      </w:pPr>
+    </w:p>
+    <w:p>
+      <w:pPr>
+        <w:spacing w:after="150"/>
+        <w:ind w:left="720"/>
+        <w:rPr>
+          <w:rFonts w:ascii="Garamond" w:hAnsi="Garamond"/>
+          <w:color w:val="424242"/>
+        </w:rPr>
+      </w:pPr>
+      <w:r>
+        <w:rPr>
+          <w:rFonts w:ascii="Garamond" w:hAnsi="Garamond"/>
+          <w:color w:val="424242"/>
+        </w:rPr>
+        <w:t>The goal of the Technical Development Program (TDP) is to build future leaders by selecting, engaging and developing entry-level talent through challenging and diverse experiences. T</w:t>
+      </w:r>
+      <w:r>
+        <w:rPr>
+          <w:rFonts w:ascii="Garamond" w:hAnsi="Garamond"/>
+          <w:color w:val="424242"/>
+        </w:rPr>
+        <w:t xml:space="preserve">DP </w:t>
+      </w:r>
+      <w:r>
+        <w:rPr>
+          <w:rFonts w:ascii="Garamond" w:hAnsi="Garamond"/>
+          <w:color w:val="424242"/>
+        </w:rPr>
+        <w:t xml:space="preserve">fosters a community of leadership through coaching, mentoring and frequent interaction with Business and IT partners. This is accomplished </w:t>
+      </w:r>
+      <w:r>
+        <w:rPr>
+          <w:rFonts w:ascii="Garamond" w:hAnsi="Garamond"/>
+          <w:color w:val="424242"/>
+        </w:rPr>
+        <w:t>by:</w:t>
+      </w:r>
     </w:p>
     <w:p>
       <w:pPr>
         <w:pStyle w:val="ListParagraph"/>
         <w:numPr>
           <w:ilvl w:val="0"/>
-          <w:numId w:val="15"/>
+          <w:numId w:val="21"/>
         </w:numPr>
-        <w:rPr>
-          <w:rFonts w:ascii="Garamond" w:hAnsi="Garamond"/>
-        </w:rPr>
-      </w:pPr>
-      <w:r>
-        <w:rPr>
-          <w:rFonts w:ascii="Garamond" w:hAnsi="Garamond"/>
-        </w:rPr>
-        <w:t>Integrated CustomersFirst with the Variable Payment Plan (VPP) services offered by the Choice Billing System (CBS)</w:t>
-      </w:r>
-      <w:r>
-        <w:rPr>
-          <w:rFonts w:ascii="Garamond" w:hAnsi="Garamond"/>
-        </w:rPr>
-        <w:t>.  This enabled</w:t>
-      </w:r>
-      <w:r>
-        <w:rPr>
-          <w:rFonts w:ascii="Garamond" w:hAnsi="Garamond"/>
-        </w:rPr>
-        <w:t xml:space="preserve"> customers to choose various </w:t>
-      </w:r>
-      <w:r>
-        <w:rPr>
-          <w:rFonts w:ascii="Garamond" w:hAnsi="Garamond"/>
-        </w:rPr>
-        <w:t>down payment</w:t>
-      </w:r>
-      <w:r>
-        <w:rPr>
-          <w:rFonts w:ascii="Garamond" w:hAnsi="Garamond"/>
-        </w:rPr>
-        <w:t xml:space="preserve"> amounts, frequency of installments and billing options; technologies include, </w:t>
-      </w:r>
-      <w:r>
-        <w:rPr>
-          <w:rFonts w:ascii="Garamond" w:hAnsi="Garamond"/>
-        </w:rPr>
-        <w:t>JSPs, JavaScript and i</w:t>
-      </w:r>
-      <w:r>
-        <w:rPr>
-          <w:rFonts w:ascii="Garamond" w:hAnsi="Garamond"/>
-        </w:rPr>
-        <w:t>ntegration with CICS Web Services.</w:t>
+        <w:spacing w:after="150"/>
+        <w:rPr>
+          <w:rFonts w:ascii="Garamond" w:hAnsi="Garamond"/>
+          <w:color w:val="424242"/>
+        </w:rPr>
+      </w:pPr>
+      <w:r>
+        <w:rPr>
+          <w:rFonts w:ascii="Garamond" w:hAnsi="Garamond"/>
+          <w:color w:val="424242"/>
+        </w:rPr>
+        <w:t>Orientation and Business Assignment</w:t>
+      </w:r>
+    </w:p>
+    <w:p>
+      <w:pPr>
+        <w:pStyle w:val="ListParagraph"/>
+        <w:numPr>
+          <w:ilvl w:val="1"/>
+          <w:numId w:val="21"/>
+        </w:numPr>
+        <w:spacing w:after="150"/>
+        <w:rPr>
+          <w:rFonts w:ascii="Garamond" w:hAnsi="Garamond"/>
+          <w:color w:val="424242"/>
+        </w:rPr>
+      </w:pPr>
+      <w:r>
+        <w:rPr>
+          <w:rFonts w:ascii="Garamond" w:hAnsi="Garamond"/>
+          <w:color w:val="424242"/>
+        </w:rPr>
+        <w:t>Learning about Liberty Mutual through organizational overviews, interactions with senior level executives and key business training</w:t>
+      </w:r>
+    </w:p>
+    <w:p>
+      <w:pPr>
+        <w:pStyle w:val="ListParagraph"/>
+        <w:numPr>
+          <w:ilvl w:val="1"/>
+          <w:numId w:val="21"/>
+        </w:numPr>
+        <w:spacing w:after="150"/>
+        <w:rPr>
+          <w:rFonts w:ascii="Garamond" w:hAnsi="Garamond"/>
+          <w:color w:val="424242"/>
+        </w:rPr>
+      </w:pPr>
+      <w:r>
+        <w:rPr>
+          <w:rFonts w:ascii="Garamond" w:hAnsi="Garamond"/>
+          <w:color w:val="424242"/>
+        </w:rPr>
+        <w:t xml:space="preserve">Providing a business assignment experience that broadens understanding of Liberty </w:t>
+      </w:r>
+      <w:proofErr w:type="spellStart"/>
+      <w:r>
+        <w:rPr>
+          <w:rFonts w:ascii="Garamond" w:hAnsi="Garamond"/>
+          <w:color w:val="424242"/>
+        </w:rPr>
+        <w:t>Mutual’s</w:t>
+      </w:r>
+      <w:proofErr w:type="spellEnd"/>
+      <w:r>
+        <w:rPr>
+          <w:rFonts w:ascii="Garamond" w:hAnsi="Garamond"/>
+          <w:color w:val="424242"/>
+        </w:rPr>
+        <w:t xml:space="preserve"> business functions and roles</w:t>
       </w:r>
     </w:p>
     <w:p>
@@ -2419,77 +1832,62 @@
         <w:pStyle w:val="ListParagraph"/>
         <w:numPr>
           <w:ilvl w:val="0"/>
-          <w:numId w:val="15"/>
+          <w:numId w:val="21"/>
         </w:numPr>
-        <w:rPr>
-          <w:rFonts w:ascii="Garamond" w:hAnsi="Garamond"/>
-        </w:rPr>
-      </w:pPr>
-      <w:r>
-        <w:rPr>
-          <w:rFonts w:ascii="Garamond" w:hAnsi="Garamond"/>
-        </w:rPr>
-        <w:t>Designed</w:t>
-      </w:r>
-      <w:r>
-        <w:rPr>
-          <w:rFonts w:ascii="Garamond" w:hAnsi="Garamond"/>
-        </w:rPr>
-        <w:t xml:space="preserve"> and implemented</w:t>
-      </w:r>
-      <w:r>
-        <w:rPr>
-          <w:rFonts w:ascii="Garamond" w:hAnsi="Garamond"/>
-        </w:rPr>
-        <w:t xml:space="preserve"> </w:t>
-      </w:r>
-      <w:r>
-        <w:rPr>
-          <w:rFonts w:ascii="Garamond" w:hAnsi="Garamond"/>
-        </w:rPr>
-        <w:t>new functionality</w:t>
-      </w:r>
-      <w:r>
-        <w:rPr>
-          <w:rFonts w:ascii="Garamond" w:hAnsi="Garamond"/>
-        </w:rPr>
-        <w:t xml:space="preserve"> within the CustomersFirst quoting application </w:t>
-      </w:r>
-      <w:r>
-        <w:rPr>
-          <w:rFonts w:ascii="Garamond" w:hAnsi="Garamond"/>
-        </w:rPr>
-        <w:t>to integrate with</w:t>
-      </w:r>
-      <w:r>
-        <w:rPr>
-          <w:rFonts w:ascii="Garamond" w:hAnsi="Garamond"/>
-        </w:rPr>
-        <w:t xml:space="preserve"> ADM Eligibility File services to help validate employee eligibility with</w:t>
-      </w:r>
-      <w:r>
-        <w:rPr>
-          <w:rFonts w:ascii="Garamond" w:hAnsi="Garamond"/>
-        </w:rPr>
-        <w:t xml:space="preserve"> respect to</w:t>
-      </w:r>
-      <w:r>
-        <w:rPr>
-          <w:rFonts w:ascii="Garamond" w:hAnsi="Garamond"/>
-        </w:rPr>
-        <w:t xml:space="preserve"> </w:t>
-      </w:r>
-      <w:r>
-        <w:rPr>
-          <w:rFonts w:ascii="Garamond" w:hAnsi="Garamond"/>
-        </w:rPr>
-        <w:t>various</w:t>
-      </w:r>
-      <w:r>
-        <w:rPr>
-          <w:rFonts w:ascii="Garamond" w:hAnsi="Garamond"/>
-        </w:rPr>
-        <w:t xml:space="preserve"> affinities.</w:t>
+        <w:spacing w:after="150"/>
+        <w:rPr>
+          <w:rFonts w:ascii="Garamond" w:hAnsi="Garamond"/>
+          <w:color w:val="424242"/>
+        </w:rPr>
+      </w:pPr>
+      <w:r>
+        <w:rPr>
+          <w:rFonts w:ascii="Garamond" w:hAnsi="Garamond"/>
+          <w:color w:val="424242"/>
+        </w:rPr>
+        <w:t>Project and Technical Training</w:t>
+      </w:r>
+    </w:p>
+    <w:p>
+      <w:pPr>
+        <w:pStyle w:val="ListParagraph"/>
+        <w:numPr>
+          <w:ilvl w:val="1"/>
+          <w:numId w:val="21"/>
+        </w:numPr>
+        <w:spacing w:after="150"/>
+        <w:rPr>
+          <w:rFonts w:ascii="Garamond" w:hAnsi="Garamond"/>
+          <w:color w:val="424242"/>
+        </w:rPr>
+      </w:pPr>
+      <w:r>
+        <w:rPr>
+          <w:rFonts w:ascii="Garamond" w:hAnsi="Garamond"/>
+          <w:color w:val="424242"/>
+        </w:rPr>
+        <w:t>Enhancing project management and technical knowledge through a comprehensive training curriculum</w:t>
+      </w:r>
+    </w:p>
+    <w:p>
+      <w:pPr>
+        <w:pStyle w:val="ListParagraph"/>
+        <w:numPr>
+          <w:ilvl w:val="1"/>
+          <w:numId w:val="21"/>
+        </w:numPr>
+        <w:spacing w:after="150"/>
+        <w:rPr>
+          <w:rFonts w:ascii="Garamond" w:hAnsi="Garamond"/>
+          <w:color w:val="424242"/>
+        </w:rPr>
+      </w:pPr>
+      <w:r>
+        <w:rPr>
+          <w:rFonts w:ascii="Garamond" w:hAnsi="Garamond"/>
+          <w:color w:val="424242"/>
+        </w:rPr>
+        <w:t>Participating on a project that develops a business-driven software application while enhancing leadership competencies through hands-on experience</w:t>
       </w:r>
     </w:p>
     <w:p>
@@ -2497,607 +1895,41 @@
         <w:pStyle w:val="ListParagraph"/>
         <w:numPr>
           <w:ilvl w:val="0"/>
-          <w:numId w:val="15"/>
+          <w:numId w:val="21"/>
         </w:numPr>
-        <w:rPr>
-          <w:rFonts w:ascii="Garamond" w:hAnsi="Garamond"/>
-          <w:b/>
-        </w:rPr>
-      </w:pPr>
-      <w:r>
-        <w:rPr>
-          <w:rFonts w:ascii="Garamond" w:hAnsi="Garamond" w:cs="Helvetica"/>
-        </w:rPr>
-        <w:t>Implemented endorsement functionality on the CustomersFirst Auto (CFA) application, allowing Sales Reps to perform endorsements within the CFA application.</w:t>
+        <w:spacing w:after="150"/>
+        <w:rPr>
+          <w:rFonts w:ascii="Garamond" w:hAnsi="Garamond"/>
+          <w:color w:val="424242"/>
+        </w:rPr>
+      </w:pPr>
+      <w:r>
+        <w:rPr>
+          <w:rFonts w:ascii="Garamond" w:hAnsi="Garamond"/>
+          <w:color w:val="424242"/>
+        </w:rPr>
+        <w:t>IT Assignments</w:t>
       </w:r>
     </w:p>
     <w:p>
       <w:pPr>
         <w:pStyle w:val="ListParagraph"/>
         <w:numPr>
-          <w:ilvl w:val="0"/>
-          <w:numId w:val="15"/>
+          <w:ilvl w:val="1"/>
+          <w:numId w:val="21"/>
         </w:numPr>
-        <w:rPr>
-          <w:rFonts w:ascii="Garamond" w:hAnsi="Garamond"/>
-          <w:b/>
-        </w:rPr>
-      </w:pPr>
-      <w:r>
-        <w:rPr>
-          <w:rFonts w:ascii="Garamond" w:hAnsi="Garamond" w:cs="Helvetica"/>
-        </w:rPr>
-        <w:t xml:space="preserve">Helped migrate business functionality off of the </w:t>
-      </w:r>
-      <w:r>
-        <w:rPr>
-          <w:rFonts w:ascii="Garamond" w:hAnsi="Garamond" w:cs="Helvetica"/>
-        </w:rPr>
-        <w:t>Customer Service Workbench (</w:t>
-      </w:r>
-      <w:r>
-        <w:rPr>
-          <w:rFonts w:ascii="Garamond" w:hAnsi="Garamond" w:cs="Helvetica"/>
-        </w:rPr>
-        <w:t>CSW</w:t>
-      </w:r>
-      <w:r>
-        <w:rPr>
-          <w:rFonts w:ascii="Garamond" w:hAnsi="Garamond" w:cs="Helvetica"/>
-        </w:rPr>
-        <w:t>)</w:t>
-      </w:r>
-      <w:r>
-        <w:rPr>
-          <w:rFonts w:ascii="Garamond" w:hAnsi="Garamond" w:cs="Helvetica"/>
-        </w:rPr>
-        <w:t xml:space="preserve"> Portal application into a WAS-based appli</w:t>
-      </w:r>
-      <w:r>
-        <w:rPr>
-          <w:rFonts w:ascii="Garamond" w:hAnsi="Garamond" w:cs="Helvetica"/>
-        </w:rPr>
-        <w:t xml:space="preserve">cation exposed as a Remote EJB; </w:t>
-      </w:r>
-      <w:r>
-        <w:rPr>
-          <w:rFonts w:ascii="Garamond" w:hAnsi="Garamond" w:cs="Helvetica"/>
-        </w:rPr>
-        <w:t>this helped free up costly system resourc</w:t>
-      </w:r>
-      <w:r>
-        <w:rPr>
-          <w:rFonts w:ascii="Garamond" w:hAnsi="Garamond" w:cs="Helvetica"/>
-        </w:rPr>
-        <w:t>es on WebSphere Portal and move</w:t>
-      </w:r>
-      <w:r>
-        <w:rPr>
-          <w:rFonts w:ascii="Garamond" w:hAnsi="Garamond" w:cs="Helvetica"/>
-        </w:rPr>
-        <w:t xml:space="preserve"> them to a more cost-effective WAS</w:t>
-      </w:r>
-      <w:r>
-        <w:rPr>
-          <w:rFonts w:ascii="Garamond" w:hAnsi="Garamond" w:cs="Helvetica"/>
-        </w:rPr>
-        <w:t xml:space="preserve">-based </w:t>
-      </w:r>
-      <w:r>
-        <w:rPr>
-          <w:rFonts w:ascii="Garamond" w:hAnsi="Garamond" w:cs="Helvetica"/>
-        </w:rPr>
-        <w:t>solution.</w:t>
-      </w:r>
-    </w:p>
-    <w:p>
-      <w:pPr>
-        <w:pStyle w:val="ListParagraph"/>
-        <w:numPr>
-          <w:ilvl w:val="0"/>
-          <w:numId w:val="15"/>
-        </w:numPr>
-        <w:rPr>
-          <w:rFonts w:ascii="Garamond" w:hAnsi="Garamond"/>
-          <w:b/>
-        </w:rPr>
-      </w:pPr>
-      <w:r>
-        <w:rPr>
-          <w:rFonts w:ascii="Garamond" w:hAnsi="Garamond" w:cs="Helvetica"/>
-        </w:rPr>
-        <w:t>Supported and triaged CSW Production Support defects and issues</w:t>
-      </w:r>
-      <w:r>
-        <w:rPr>
-          <w:rFonts w:ascii="Garamond" w:hAnsi="Garamond" w:cs="Helvetica"/>
-        </w:rPr>
-        <w:t>.</w:t>
-      </w:r>
-    </w:p>
-    <w:p>
-      <w:pPr>
-        <w:rPr>
-          <w:rFonts w:ascii="Garamond" w:hAnsi="Garamond"/>
-          <w:b/>
-        </w:rPr>
-      </w:pPr>
-    </w:p>
-    <w:p>
-      <w:pPr>
-        <w:tabs>
-          <w:tab w:val="left" w:pos="540"/>
-        </w:tabs>
-        <w:ind w:right="187"/>
-        <w:rPr>
-          <w:rFonts w:ascii="Garamond" w:hAnsi="Garamond"/>
-          <w:b/>
-        </w:rPr>
-      </w:pPr>
-      <w:r>
-        <w:rPr>
-          <w:rFonts w:ascii="Garamond" w:hAnsi="Garamond"/>
-          <w:b/>
-        </w:rPr>
-        <w:t>Liberty Mutual, Corporate IT, Technical Development Program</w:t>
-      </w:r>
-      <w:r>
-        <w:rPr>
-          <w:rFonts w:ascii="Garamond" w:hAnsi="Garamond"/>
-          <w:b/>
-        </w:rPr>
-        <w:tab/>
-      </w:r>
-      <w:r>
-        <w:rPr>
-          <w:rFonts w:ascii="Garamond" w:hAnsi="Garamond"/>
-          <w:b/>
-        </w:rPr>
-        <w:tab/>
-      </w:r>
-      <w:r>
-        <w:rPr>
-          <w:rFonts w:ascii="Garamond" w:hAnsi="Garamond"/>
-        </w:rPr>
-        <w:t>Portsmouth</w:t>
-      </w:r>
-      <w:r>
-        <w:rPr>
-          <w:rFonts w:ascii="Garamond" w:hAnsi="Garamond"/>
-        </w:rPr>
-        <w:t>, NH</w:t>
-      </w:r>
-      <w:r>
-        <w:rPr>
-          <w:rFonts w:ascii="Garamond" w:hAnsi="Garamond"/>
-          <w:b/>
-        </w:rPr>
-        <w:tab/>
-      </w:r>
-    </w:p>
-    <w:p>
-      <w:pPr>
-        <w:tabs>
-          <w:tab w:val="left" w:pos="540"/>
-        </w:tabs>
-        <w:ind w:right="187"/>
-        <w:rPr>
-          <w:rFonts w:ascii="Garamond" w:hAnsi="Garamond"/>
-        </w:rPr>
-      </w:pPr>
-      <w:r>
-        <w:rPr>
-          <w:rFonts w:ascii="Garamond" w:hAnsi="Garamond"/>
-          <w:b/>
-          <w:i/>
-        </w:rPr>
-        <w:tab/>
-      </w:r>
-      <w:r>
-        <w:rPr>
-          <w:rFonts w:ascii="Garamond" w:hAnsi="Garamond"/>
-          <w:b/>
-          <w:i/>
-        </w:rPr>
-        <w:t xml:space="preserve">Associate Software Engineer / </w:t>
-      </w:r>
-      <w:r>
-        <w:rPr>
-          <w:rFonts w:ascii="Garamond" w:hAnsi="Garamond"/>
-          <w:b/>
-          <w:i/>
-        </w:rPr>
-        <w:t>IT</w:t>
-      </w:r>
-      <w:r>
-        <w:rPr>
-          <w:rFonts w:ascii="Garamond" w:hAnsi="Garamond"/>
-          <w:b/>
-          <w:i/>
-        </w:rPr>
-        <w:t xml:space="preserve"> Analyst / </w:t>
-      </w:r>
-      <w:r>
-        <w:rPr>
-          <w:rFonts w:ascii="Garamond" w:hAnsi="Garamond"/>
-          <w:b/>
-          <w:i/>
-        </w:rPr>
-        <w:t>Software Engineer</w:t>
-      </w:r>
-      <w:r>
-        <w:rPr>
-          <w:rFonts w:ascii="Garamond" w:hAnsi="Garamond"/>
-          <w:b/>
-          <w:i/>
-        </w:rPr>
-        <w:tab/>
-      </w:r>
-      <w:r>
-        <w:rPr>
-          <w:rFonts w:ascii="Garamond" w:hAnsi="Garamond"/>
-          <w:b/>
-          <w:i/>
-        </w:rPr>
-        <w:tab/>
-      </w:r>
-      <w:r>
-        <w:rPr>
-          <w:rFonts w:ascii="Garamond" w:hAnsi="Garamond"/>
-        </w:rPr>
-        <w:t>June 2003 – January 2007</w:t>
-      </w:r>
-    </w:p>
-    <w:p>
-      <w:pPr>
-        <w:pStyle w:val="ListParagraph"/>
-        <w:numPr>
-          <w:ilvl w:val="0"/>
-          <w:numId w:val="15"/>
-        </w:numPr>
-        <w:spacing w:before="100" w:beforeAutospacing="1" w:after="100" w:afterAutospacing="1" w:line="210" w:lineRule="atLeast"/>
-        <w:rPr>
-          <w:rFonts w:ascii="Garamond" w:hAnsi="Garamond" w:cs="Helvetica"/>
-        </w:rPr>
-      </w:pPr>
-      <w:r>
-        <w:rPr>
-          <w:rFonts w:ascii="Garamond" w:hAnsi="Garamond" w:cs="Helvetica"/>
-        </w:rPr>
-        <w:t xml:space="preserve">Participated in a 3 ½ year </w:t>
-      </w:r>
-      <w:r>
-        <w:rPr>
-          <w:rFonts w:ascii="Garamond" w:hAnsi="Garamond" w:cs="Helvetica"/>
-        </w:rPr>
-        <w:t xml:space="preserve">leadership development </w:t>
-      </w:r>
-      <w:r>
-        <w:rPr>
-          <w:rFonts w:ascii="Garamond" w:hAnsi="Garamond" w:cs="Helvetica"/>
-        </w:rPr>
-        <w:t>program</w:t>
-      </w:r>
-      <w:r>
-        <w:rPr>
-          <w:rFonts w:ascii="Garamond" w:hAnsi="Garamond" w:cs="Helvetica"/>
-        </w:rPr>
-        <w:t xml:space="preserve"> </w:t>
-      </w:r>
-      <w:r>
-        <w:rPr>
-          <w:rFonts w:ascii="Garamond" w:hAnsi="Garamond" w:cs="Helvetica"/>
-        </w:rPr>
-        <w:t>rotating through</w:t>
-      </w:r>
-      <w:r>
-        <w:rPr>
-          <w:rFonts w:ascii="Garamond" w:hAnsi="Garamond" w:cs="Helvetica"/>
-        </w:rPr>
-        <w:t xml:space="preserve"> multiple Strategic Business Units, working with both Business and IT teams</w:t>
-      </w:r>
-      <w:r>
-        <w:rPr>
-          <w:rFonts w:ascii="Garamond" w:hAnsi="Garamond" w:cs="Helvetica"/>
-        </w:rPr>
-        <w:t>.</w:t>
-      </w:r>
-    </w:p>
-    <w:p>
-      <w:pPr>
-        <w:pStyle w:val="ListParagraph"/>
-        <w:numPr>
-          <w:ilvl w:val="0"/>
-          <w:numId w:val="15"/>
-        </w:numPr>
-        <w:spacing w:before="100" w:beforeAutospacing="1" w:after="100" w:afterAutospacing="1" w:line="210" w:lineRule="atLeast"/>
-        <w:rPr>
-          <w:rFonts w:ascii="Garamond" w:hAnsi="Garamond" w:cs="Helvetica"/>
-        </w:rPr>
-      </w:pPr>
-      <w:r>
-        <w:rPr>
-          <w:rFonts w:ascii="Garamond" w:hAnsi="Garamond" w:cs="Helvetica"/>
-        </w:rPr>
-        <w:t>Reverse-engineered the existing DRW Printer Admin application</w:t>
-      </w:r>
-      <w:r>
-        <w:rPr>
-          <w:rFonts w:ascii="Garamond" w:hAnsi="Garamond" w:cs="Helvetica"/>
-        </w:rPr>
-        <w:t xml:space="preserve"> written in 4D</w:t>
-      </w:r>
-      <w:r>
-        <w:rPr>
-          <w:rFonts w:ascii="Garamond" w:hAnsi="Garamond" w:cs="Helvetica"/>
-        </w:rPr>
-        <w:t xml:space="preserve"> into a </w:t>
-      </w:r>
-      <w:r>
-        <w:rPr>
-          <w:rFonts w:ascii="Garamond" w:hAnsi="Garamond" w:cs="Helvetica"/>
-        </w:rPr>
-        <w:t>Portlet</w:t>
-      </w:r>
-      <w:r>
-        <w:rPr>
-          <w:rFonts w:ascii="Garamond" w:hAnsi="Garamond" w:cs="Helvetica"/>
-        </w:rPr>
-        <w:t xml:space="preserve">-based </w:t>
-      </w:r>
-      <w:r>
-        <w:rPr>
-          <w:rFonts w:ascii="Garamond" w:hAnsi="Garamond" w:cs="Helvetica"/>
-        </w:rPr>
-        <w:t>solution</w:t>
-      </w:r>
-      <w:r>
-        <w:rPr>
-          <w:rFonts w:ascii="Garamond" w:hAnsi="Garamond" w:cs="Helvetica"/>
-        </w:rPr>
-        <w:t xml:space="preserve"> running within the CSW Portal; this </w:t>
-      </w:r>
-      <w:r>
-        <w:rPr>
-          <w:rFonts w:ascii="Garamond" w:hAnsi="Garamond" w:cs="Helvetica"/>
-        </w:rPr>
-        <w:t>Portlet</w:t>
-      </w:r>
-      <w:r>
-        <w:rPr>
-          <w:rFonts w:ascii="Garamond" w:hAnsi="Garamond" w:cs="Helvetica"/>
-        </w:rPr>
-        <w:t xml:space="preserve"> enables DRC Admin users to route binders, applications and ID cards to a back office printer of their choosing.</w:t>
-      </w:r>
-    </w:p>
-    <w:p>
-      <w:pPr>
-        <w:pStyle w:val="ListParagraph"/>
-        <w:numPr>
-          <w:ilvl w:val="0"/>
-          <w:numId w:val="15"/>
-        </w:numPr>
-        <w:spacing w:before="100" w:beforeAutospacing="1" w:after="100" w:afterAutospacing="1" w:line="210" w:lineRule="atLeast"/>
-        <w:rPr>
-          <w:rFonts w:ascii="Garamond" w:hAnsi="Garamond" w:cs="Helvetica"/>
-        </w:rPr>
-      </w:pPr>
-      <w:r>
-        <w:rPr>
-          <w:rFonts w:ascii="Garamond" w:hAnsi="Garamond" w:cs="Helvetica"/>
-        </w:rPr>
-        <w:t xml:space="preserve">Worked on the integration between the Guidewire </w:t>
-      </w:r>
-      <w:proofErr w:type="spellStart"/>
-      <w:r>
-        <w:rPr>
-          <w:rFonts w:ascii="Garamond" w:hAnsi="Garamond" w:cs="Helvetica"/>
-        </w:rPr>
-        <w:t>ClaimCenter</w:t>
-      </w:r>
-      <w:proofErr w:type="spellEnd"/>
-      <w:r>
-        <w:rPr>
-          <w:rFonts w:ascii="Garamond" w:hAnsi="Garamond" w:cs="Helvetica"/>
-        </w:rPr>
-        <w:t xml:space="preserve"> application a</w:t>
-      </w:r>
-      <w:r>
-        <w:rPr>
-          <w:rFonts w:ascii="Garamond" w:hAnsi="Garamond" w:cs="Helvetica"/>
-        </w:rPr>
-        <w:t xml:space="preserve">nd numerous clients (Watson TNG, </w:t>
-      </w:r>
-      <w:proofErr w:type="spellStart"/>
-      <w:r>
-        <w:rPr>
-          <w:rFonts w:ascii="Garamond" w:hAnsi="Garamond" w:cs="Helvetica"/>
-        </w:rPr>
-        <w:t>Risktrac</w:t>
-      </w:r>
-      <w:proofErr w:type="spellEnd"/>
-      <w:r>
-        <w:rPr>
-          <w:rFonts w:ascii="Garamond" w:hAnsi="Garamond" w:cs="Helvetica"/>
-        </w:rPr>
-        <w:t>, etc.</w:t>
-      </w:r>
-      <w:r>
-        <w:rPr>
-          <w:rFonts w:ascii="Garamond" w:hAnsi="Garamond" w:cs="Helvetica"/>
-        </w:rPr>
-        <w:t>), expos</w:t>
-      </w:r>
-      <w:r>
-        <w:rPr>
-          <w:rFonts w:ascii="Garamond" w:hAnsi="Garamond" w:cs="Helvetica"/>
-        </w:rPr>
-        <w:t>ing web services that provided c</w:t>
-      </w:r>
-      <w:r>
-        <w:rPr>
-          <w:rFonts w:ascii="Garamond" w:hAnsi="Garamond" w:cs="Helvetica"/>
-        </w:rPr>
-        <w:t>laims related information</w:t>
-      </w:r>
-      <w:r>
-        <w:rPr>
-          <w:rFonts w:ascii="Garamond" w:hAnsi="Garamond" w:cs="Helvetica"/>
-        </w:rPr>
-        <w:t xml:space="preserve"> to</w:t>
-      </w:r>
-      <w:r>
-        <w:rPr>
-          <w:rFonts w:ascii="Garamond" w:hAnsi="Garamond" w:cs="Helvetica"/>
-        </w:rPr>
-        <w:t xml:space="preserve"> </w:t>
-      </w:r>
-      <w:r>
-        <w:rPr>
-          <w:rFonts w:ascii="Garamond" w:hAnsi="Garamond" w:cs="Helvetica"/>
-        </w:rPr>
-        <w:t>the various clients within</w:t>
-      </w:r>
-      <w:r>
-        <w:rPr>
-          <w:rFonts w:ascii="Garamond" w:hAnsi="Garamond" w:cs="Helvetica"/>
-        </w:rPr>
-        <w:t xml:space="preserve"> the CM</w:t>
-      </w:r>
-      <w:r>
-        <w:rPr>
-          <w:rFonts w:ascii="Garamond" w:hAnsi="Garamond" w:cs="Helvetica"/>
-        </w:rPr>
-        <w:t xml:space="preserve">IT PAL Claims </w:t>
-      </w:r>
-      <w:r>
-        <w:rPr>
-          <w:rFonts w:ascii="Garamond" w:hAnsi="Garamond" w:cs="Helvetica"/>
-        </w:rPr>
-        <w:t>organization</w:t>
-      </w:r>
-      <w:r>
-        <w:rPr>
-          <w:rFonts w:ascii="Garamond" w:hAnsi="Garamond" w:cs="Helvetica"/>
-        </w:rPr>
-        <w:t>.</w:t>
-      </w:r>
-    </w:p>
-    <w:p>
-      <w:pPr>
-        <w:pStyle w:val="ListParagraph"/>
-        <w:numPr>
-          <w:ilvl w:val="0"/>
-          <w:numId w:val="15"/>
-        </w:numPr>
-        <w:rPr>
-          <w:rFonts w:ascii="Garamond" w:hAnsi="Garamond"/>
-          <w:b/>
-        </w:rPr>
-      </w:pPr>
-      <w:r>
-        <w:rPr>
-          <w:rFonts w:ascii="Garamond" w:hAnsi="Garamond" w:cs="Helvetica"/>
-        </w:rPr>
-        <w:t>Aided in the architecture, design and implementation of the RequestIT application using many JEE technologies included but not</w:t>
-      </w:r>
-      <w:r>
-        <w:rPr>
-          <w:rFonts w:ascii="Garamond" w:hAnsi="Garamond" w:cs="Helvetica"/>
-        </w:rPr>
-        <w:t xml:space="preserve"> limited to JSPs/Servlets, JPA, </w:t>
-      </w:r>
-      <w:r>
-        <w:rPr>
-          <w:rFonts w:ascii="Garamond" w:hAnsi="Garamond" w:cs="Helvetica"/>
-        </w:rPr>
-        <w:t>JAX-RPC based web services</w:t>
-      </w:r>
-      <w:r>
-        <w:rPr>
-          <w:rFonts w:ascii="Garamond" w:hAnsi="Garamond" w:cs="Helvetica"/>
-        </w:rPr>
-        <w:t xml:space="preserve">, </w:t>
-      </w:r>
-      <w:r>
-        <w:rPr>
-          <w:rFonts w:ascii="Garamond" w:hAnsi="Garamond" w:cs="Helvetica"/>
-        </w:rPr>
-        <w:t>XSLT</w:t>
-      </w:r>
-      <w:r>
-        <w:rPr>
-          <w:rFonts w:ascii="Garamond" w:hAnsi="Garamond" w:cs="Helvetica"/>
-        </w:rPr>
-        <w:t xml:space="preserve"> and an Oracle database</w:t>
-      </w:r>
-      <w:r>
-        <w:rPr>
-          <w:rFonts w:ascii="Garamond" w:hAnsi="Garamond" w:cs="Helvetica"/>
-        </w:rPr>
-        <w:t xml:space="preserve"> within the Infrastructure and Security Engineering organization.</w:t>
-      </w:r>
-    </w:p>
-    <w:p>
-      <w:pPr>
-        <w:pStyle w:val="ListParagraph"/>
-        <w:numPr>
-          <w:ilvl w:val="0"/>
-          <w:numId w:val="15"/>
-        </w:numPr>
-        <w:rPr>
-          <w:rFonts w:ascii="Garamond" w:hAnsi="Garamond"/>
-          <w:b/>
-        </w:rPr>
-      </w:pPr>
-      <w:r>
-        <w:rPr>
-          <w:rFonts w:ascii="Garamond" w:hAnsi="Garamond" w:cs="Helvetica"/>
-        </w:rPr>
-        <w:t xml:space="preserve">Implemented the data access tier of the Report Management Portal (RMP) leveraging Remote EJBs, Hibernate ORM and a SQL Server database to </w:t>
-      </w:r>
-      <w:r>
-        <w:rPr>
-          <w:rFonts w:ascii="Garamond" w:hAnsi="Garamond" w:cs="Helvetica"/>
-        </w:rPr>
-        <w:t>persist the</w:t>
-      </w:r>
-      <w:r>
-        <w:rPr>
-          <w:rFonts w:ascii="Garamond" w:hAnsi="Garamond" w:cs="Helvetica"/>
-        </w:rPr>
-        <w:t xml:space="preserve"> XML-based reports.</w:t>
-      </w:r>
-    </w:p>
-    <w:p>
-      <w:pPr>
-        <w:pStyle w:val="ListParagraph"/>
-        <w:numPr>
-          <w:ilvl w:val="0"/>
-          <w:numId w:val="15"/>
-        </w:numPr>
-        <w:rPr>
-          <w:rFonts w:ascii="Garamond" w:hAnsi="Garamond"/>
-          <w:b/>
-        </w:rPr>
-      </w:pPr>
-      <w:r>
-        <w:rPr>
-          <w:rFonts w:ascii="Garamond" w:hAnsi="Garamond" w:cs="Helvetica"/>
-        </w:rPr>
-        <w:t>Designed and architected a Struts-based</w:t>
-      </w:r>
-      <w:r>
-        <w:rPr>
-          <w:rFonts w:ascii="Garamond" w:hAnsi="Garamond" w:cs="Helvetica"/>
-        </w:rPr>
-        <w:t xml:space="preserve"> MVC</w:t>
-      </w:r>
-      <w:r>
-        <w:rPr>
-          <w:rFonts w:ascii="Garamond" w:hAnsi="Garamond" w:cs="Helvetica"/>
-        </w:rPr>
-        <w:t xml:space="preserve"> web application (RMP), allowing managers to view, maintain and distribute reports while providing Sarbanes-Oxley compliant auditing within the Commercial Market organization.</w:t>
+        <w:spacing w:after="150"/>
+        <w:rPr>
+          <w:rFonts w:ascii="Garamond" w:hAnsi="Garamond"/>
+          <w:color w:val="424242"/>
+        </w:rPr>
+      </w:pPr>
+      <w:r>
+        <w:rPr>
+          <w:rFonts w:ascii="Garamond" w:hAnsi="Garamond"/>
+          <w:color w:val="424242"/>
+        </w:rPr>
+        <w:t>Providing an opportunity to experience an IT role that aligns with career interests, leading to a placement within Liberty Mutual</w:t>
       </w:r>
     </w:p>
     <w:p>
@@ -3212,7 +2044,25 @@
         <w:rPr>
           <w:rFonts w:ascii="Garamond" w:hAnsi="Garamond" w:cs="Arial"/>
         </w:rPr>
-        <w:t>Full Stack JavaScript Development, Professional Certificate</w:t>
+        <w:t xml:space="preserve">Professional Certificate, </w:t>
+      </w:r>
+      <w:r>
+        <w:rPr>
+          <w:rFonts w:ascii="Garamond" w:hAnsi="Garamond" w:cs="Arial"/>
+        </w:rPr>
+        <w:t>Full Stack JavaScript Develo</w:t>
+      </w:r>
+      <w:r>
+        <w:rPr>
+          <w:rFonts w:ascii="Garamond" w:hAnsi="Garamond" w:cs="Arial"/>
+        </w:rPr>
+        <w:t>p</w:t>
+      </w:r>
+      <w:r>
+        <w:rPr>
+          <w:rFonts w:ascii="Garamond" w:hAnsi="Garamond" w:cs="Arial"/>
+        </w:rPr>
+        <w:t>ment</w:t>
       </w:r>
     </w:p>
     <w:p>
@@ -3222,8 +2072,6 @@
           <w:rFonts w:ascii="Garamond" w:hAnsi="Garamond" w:cs="Arial"/>
         </w:rPr>
       </w:pPr>
-      <w:bookmarkStart w:id="0" w:name="_GoBack"/>
-      <w:bookmarkEnd w:id="0"/>
     </w:p>
     <w:p>
       <w:pPr>
@@ -3287,6 +2135,147 @@
           <w:rFonts w:ascii="Garamond" w:hAnsi="Garamond" w:cs="Arial"/>
         </w:rPr>
         <w:tab/>
+      </w:r>
+      <w:r>
+        <w:rPr>
+          <w:rFonts w:ascii="Garamond" w:hAnsi="Garamond" w:cs="Arial"/>
+        </w:rPr>
+        <w:t>September</w:t>
+      </w:r>
+      <w:r>
+        <w:rPr>
+          <w:rFonts w:ascii="Garamond" w:hAnsi="Garamond" w:cs="Arial"/>
+        </w:rPr>
+        <w:t xml:space="preserve"> 20</w:t>
+      </w:r>
+      <w:r>
+        <w:rPr>
+          <w:rFonts w:ascii="Garamond" w:hAnsi="Garamond" w:cs="Arial"/>
+        </w:rPr>
+        <w:t>09</w:t>
+      </w:r>
+      <w:r>
+        <w:rPr>
+          <w:rFonts w:ascii="Garamond" w:hAnsi="Garamond" w:cs="Arial"/>
+        </w:rPr>
+        <w:t xml:space="preserve"> – May </w:t>
+      </w:r>
+      <w:r>
+        <w:rPr>
+          <w:rFonts w:ascii="Garamond" w:hAnsi="Garamond" w:cs="Arial"/>
+        </w:rPr>
+        <w:t>20</w:t>
+      </w:r>
+      <w:r>
+        <w:rPr>
+          <w:rFonts w:ascii="Garamond" w:hAnsi="Garamond" w:cs="Arial"/>
+        </w:rPr>
+        <w:t>10</w:t>
+      </w:r>
+    </w:p>
+    <w:p>
+      <w:pPr>
+        <w:ind w:left="720" w:right="187"/>
+        <w:rPr>
+          <w:rFonts w:ascii="Garamond" w:hAnsi="Garamond" w:cs="Arial"/>
+          <w:b/>
+        </w:rPr>
+      </w:pPr>
+      <w:r>
+        <w:rPr>
+          <w:rFonts w:ascii="Garamond" w:hAnsi="Garamond" w:cs="Arial"/>
+        </w:rPr>
+        <w:t>Graduate Certificate</w:t>
+      </w:r>
+      <w:r>
+        <w:rPr>
+          <w:rFonts w:ascii="Garamond" w:hAnsi="Garamond"/>
+        </w:rPr>
+        <w:t>,</w:t>
+      </w:r>
+      <w:r>
+        <w:rPr>
+          <w:rFonts w:ascii="Garamond" w:hAnsi="Garamond" w:cs="Arial"/>
+        </w:rPr>
+        <w:t xml:space="preserve"> </w:t>
+      </w:r>
+      <w:r>
+        <w:rPr>
+          <w:rFonts w:ascii="Garamond" w:hAnsi="Garamond" w:cs="Arial"/>
+        </w:rPr>
+        <w:t>Web Application Development</w:t>
+      </w:r>
+    </w:p>
+    <w:p>
+      <w:pPr>
+        <w:ind w:left="720" w:right="187"/>
+        <w:rPr>
+          <w:rFonts w:ascii="Garamond" w:hAnsi="Garamond" w:cs="Arial"/>
+        </w:rPr>
+      </w:pPr>
+    </w:p>
+    <w:p>
+      <w:pPr>
+        <w:ind w:left="720" w:right="187"/>
+        <w:rPr>
+          <w:rFonts w:ascii="Garamond" w:hAnsi="Garamond" w:cs="Arial"/>
+          <w:b/>
+        </w:rPr>
+      </w:pPr>
+      <w:r>
+        <w:rPr>
+          <w:rFonts w:ascii="Garamond" w:hAnsi="Garamond" w:cs="Arial"/>
+          <w:b/>
+        </w:rPr>
+        <w:t>Boston University, Boston</w:t>
+      </w:r>
+      <w:r>
+        <w:rPr>
+          <w:rFonts w:ascii="Garamond" w:hAnsi="Garamond" w:cs="Arial"/>
+          <w:b/>
+        </w:rPr>
+        <w:t>, MA</w:t>
+      </w:r>
+      <w:r>
+        <w:rPr>
+          <w:rFonts w:ascii="Garamond" w:hAnsi="Garamond" w:cs="Arial"/>
+          <w:b/>
+        </w:rPr>
+        <w:tab/>
+      </w:r>
+      <w:r>
+        <w:rPr>
+          <w:rFonts w:ascii="Garamond" w:hAnsi="Garamond" w:cs="Arial"/>
+          <w:b/>
+        </w:rPr>
+        <w:tab/>
+      </w:r>
+      <w:r>
+        <w:rPr>
+          <w:rFonts w:ascii="Garamond" w:hAnsi="Garamond" w:cs="Arial"/>
+          <w:b/>
+        </w:rPr>
+        <w:tab/>
+      </w:r>
+      <w:r>
+        <w:rPr>
+          <w:rFonts w:ascii="Garamond" w:hAnsi="Garamond" w:cs="Arial"/>
+          <w:b/>
+        </w:rPr>
+        <w:tab/>
+      </w:r>
+      <w:r>
+        <w:rPr>
+          <w:rFonts w:ascii="Garamond" w:hAnsi="Garamond" w:cs="Arial"/>
+          <w:b/>
+        </w:rPr>
+        <w:tab/>
+      </w:r>
+      <w:r>
+        <w:rPr>
+          <w:rFonts w:ascii="Garamond" w:hAnsi="Garamond" w:cs="Arial"/>
+        </w:rPr>
+        <w:tab/>
         <w:t>January 2005</w:t>
       </w:r>
       <w:r>
@@ -3307,7 +2296,6 @@
         <w:ind w:left="720" w:right="187"/>
         <w:rPr>
           <w:rFonts w:ascii="Garamond" w:hAnsi="Garamond" w:cs="Arial"/>
-          <w:b/>
         </w:rPr>
       </w:pPr>
       <w:r>
@@ -3340,6 +2328,7 @@
         <w:ind w:left="720" w:right="187"/>
         <w:rPr>
           <w:rFonts w:ascii="Garamond" w:hAnsi="Garamond" w:cs="Arial"/>
+          <w:b/>
         </w:rPr>
       </w:pPr>
     </w:p>
@@ -3356,6 +2345,110 @@
           <w:rFonts w:ascii="Garamond" w:hAnsi="Garamond" w:cs="Arial"/>
           <w:b/>
         </w:rPr>
+        <w:t>George Washington University</w:t>
+      </w:r>
+      <w:r>
+        <w:rPr>
+          <w:rFonts w:ascii="Garamond" w:hAnsi="Garamond" w:cs="Arial"/>
+          <w:b/>
+        </w:rPr>
+        <w:t xml:space="preserve">, </w:t>
+      </w:r>
+      <w:r>
+        <w:rPr>
+          <w:rFonts w:ascii="Garamond" w:hAnsi="Garamond" w:cs="Arial"/>
+          <w:b/>
+        </w:rPr>
+        <w:t>Washington, D.C.</w:t>
+      </w:r>
+      <w:r>
+        <w:rPr>
+          <w:rFonts w:ascii="Garamond" w:hAnsi="Garamond" w:cs="Arial"/>
+          <w:b/>
+        </w:rPr>
+        <w:tab/>
+      </w:r>
+      <w:r>
+        <w:rPr>
+          <w:rFonts w:ascii="Garamond" w:hAnsi="Garamond" w:cs="Arial"/>
+          <w:b/>
+        </w:rPr>
+        <w:tab/>
+      </w:r>
+      <w:r>
+        <w:rPr>
+          <w:rFonts w:ascii="Garamond" w:hAnsi="Garamond" w:cs="Arial"/>
+          <w:b/>
+        </w:rPr>
+        <w:tab/>
+      </w:r>
+      <w:r>
+        <w:rPr>
+          <w:rFonts w:ascii="Garamond" w:hAnsi="Garamond" w:cs="Arial"/>
+        </w:rPr>
+        <w:t>June 2003</w:t>
+      </w:r>
+      <w:r>
+        <w:rPr>
+          <w:rFonts w:ascii="Garamond" w:hAnsi="Garamond" w:cs="Arial"/>
+        </w:rPr>
+        <w:t xml:space="preserve"> – </w:t>
+      </w:r>
+      <w:r>
+        <w:rPr>
+          <w:rFonts w:ascii="Garamond" w:hAnsi="Garamond" w:cs="Arial"/>
+        </w:rPr>
+        <w:t>September</w:t>
+      </w:r>
+      <w:r>
+        <w:rPr>
+          <w:rFonts w:ascii="Garamond" w:hAnsi="Garamond" w:cs="Arial"/>
+        </w:rPr>
+        <w:t xml:space="preserve"> </w:t>
+      </w:r>
+      <w:r>
+        <w:rPr>
+          <w:rFonts w:ascii="Garamond" w:hAnsi="Garamond" w:cs="Arial"/>
+        </w:rPr>
+        <w:t>2006</w:t>
+      </w:r>
+    </w:p>
+    <w:p>
+      <w:pPr>
+        <w:ind w:left="720" w:right="187"/>
+        <w:rPr>
+          <w:rFonts w:ascii="Garamond" w:hAnsi="Garamond" w:cs="Arial"/>
+          <w:b/>
+        </w:rPr>
+      </w:pPr>
+      <w:r>
+        <w:rPr>
+          <w:rFonts w:ascii="Garamond" w:hAnsi="Garamond" w:cs="Arial"/>
+        </w:rPr>
+        <w:t>Master’s Certificate, Information Technology Project Management</w:t>
+      </w:r>
+    </w:p>
+    <w:p>
+      <w:pPr>
+        <w:ind w:right="187"/>
+        <w:rPr>
+          <w:rFonts w:ascii="Garamond" w:hAnsi="Garamond" w:cs="Arial"/>
+        </w:rPr>
+      </w:pPr>
+    </w:p>
+    <w:p>
+      <w:pPr>
+        <w:ind w:left="720" w:right="187"/>
+        <w:rPr>
+          <w:rFonts w:ascii="Garamond" w:hAnsi="Garamond" w:cs="Arial"/>
+          <w:b/>
+        </w:rPr>
+      </w:pPr>
+      <w:r>
+        <w:rPr>
+          <w:rFonts w:ascii="Garamond" w:hAnsi="Garamond" w:cs="Arial"/>
+          <w:b/>
+        </w:rPr>
         <w:t>University of New Hampshire, Durham</w:t>
       </w:r>
       <w:r>
@@ -3449,22 +2542,10 @@
         </w:rPr>
         <w:t>Option</w:t>
       </w:r>
-    </w:p>
-    <w:p>
-      <w:pPr>
-        <w:pBdr>
-          <w:bottom w:val="single" w:sz="6" w:space="1" w:color="auto"/>
-        </w:pBdr>
-        <w:ind w:right="180"/>
-        <w:rPr>
-          <w:rFonts w:ascii="Garamond" w:hAnsi="Garamond"/>
-          <w:b/>
-        </w:rPr>
-      </w:pPr>
     </w:p>
     <w:sectPr>
       <w:pgSz w:w="12240" w:h="15840"/>
-      <w:pgMar w:top="720" w:right="576" w:bottom="806" w:left="576" w:header="720" w:footer="720" w:gutter="0"/>
+      <w:pgMar w:top="432" w:right="432" w:bottom="432" w:left="432" w:header="720" w:footer="720" w:gutter="0"/>
       <w:cols w:space="720"/>
       <w:docGrid w:linePitch="326"/>
     </w:sectPr>
@@ -3588,6 +2669,155 @@
     </w:lvl>
   </w:abstractNum>
   <w:abstractNum w:abstractNumId="1" w15:restartNumberingAfterBreak="0">
+    <w:nsid w:val="03FA381F"/>
+    <w:multiLevelType w:val="multilevel"/>
+    <w:tmpl w:val="73561FBE"/>
+    <w:lvl w:ilvl="0">
+      <w:start w:val="1"/>
+      <w:numFmt w:val="bullet"/>
+      <w:lvlText w:val=""/>
+      <w:lvlJc w:val="left"/>
+      <w:pPr>
+        <w:tabs>
+          <w:tab w:val="num" w:pos="720"/>
+        </w:tabs>
+        <w:ind w:left="720" w:hanging="360"/>
+      </w:pPr>
+      <w:rPr>
+        <w:rFonts w:ascii="Symbol" w:hAnsi="Symbol" w:hint="default"/>
+        <w:sz w:val="20"/>
+      </w:rPr>
+    </w:lvl>
+    <w:lvl w:ilvl="1" w:tentative="1">
+      <w:start w:val="1"/>
+      <w:numFmt w:val="bullet"/>
+      <w:lvlText w:val="o"/>
+      <w:lvlJc w:val="left"/>
+      <w:pPr>
+        <w:tabs>
+          <w:tab w:val="num" w:pos="1440"/>
+        </w:tabs>
+        <w:ind w:left="1440" w:hanging="360"/>
+      </w:pPr>
+      <w:rPr>
+        <w:rFonts w:ascii="Courier New" w:hAnsi="Courier New" w:hint="default"/>
+        <w:sz w:val="20"/>
+      </w:rPr>
+    </w:lvl>
+    <w:lvl w:ilvl="2" w:tentative="1">
+      <w:start w:val="1"/>
+      <w:numFmt w:val="bullet"/>
+      <w:lvlText w:val=""/>
+      <w:lvlJc w:val="left"/>
+      <w:pPr>
+        <w:tabs>
+          <w:tab w:val="num" w:pos="2160"/>
+        </w:tabs>
+        <w:ind w:left="2160" w:hanging="360"/>
+      </w:pPr>
+      <w:rPr>
+        <w:rFonts w:ascii="Wingdings" w:hAnsi="Wingdings" w:hint="default"/>
+        <w:sz w:val="20"/>
+      </w:rPr>
+    </w:lvl>
+    <w:lvl w:ilvl="3" w:tentative="1">
+      <w:start w:val="1"/>
+      <w:numFmt w:val="bullet"/>
+      <w:lvlText w:val=""/>
+      <w:lvlJc w:val="left"/>
+      <w:pPr>
+        <w:tabs>
+          <w:tab w:val="num" w:pos="2880"/>
+        </w:tabs>
+        <w:ind w:left="2880" w:hanging="360"/>
+      </w:pPr>
+      <w:rPr>
+        <w:rFonts w:ascii="Wingdings" w:hAnsi="Wingdings" w:hint="default"/>
+        <w:sz w:val="20"/>
+      </w:rPr>
+    </w:lvl>
+    <w:lvl w:ilvl="4" w:tentative="1">
+      <w:start w:val="1"/>
+      <w:numFmt w:val="bullet"/>
+      <w:lvlText w:val=""/>
+      <w:lvlJc w:val="left"/>
+      <w:pPr>
+        <w:tabs>
+          <w:tab w:val="num" w:pos="3600"/>
+        </w:tabs>
+        <w:ind w:left="3600" w:hanging="360"/>
+      </w:pPr>
+      <w:rPr>
+        <w:rFonts w:ascii="Wingdings" w:hAnsi="Wingdings" w:hint="default"/>
+        <w:sz w:val="20"/>
+      </w:rPr>
+    </w:lvl>
+    <w:lvl w:ilvl="5" w:tentative="1">
+      <w:start w:val="1"/>
+      <w:numFmt w:val="bullet"/>
+      <w:lvlText w:val=""/>
+      <w:lvlJc w:val="left"/>
+      <w:pPr>
+        <w:tabs>
+          <w:tab w:val="num" w:pos="4320"/>
+        </w:tabs>
+        <w:ind w:left="4320" w:hanging="360"/>
+      </w:pPr>
+      <w:rPr>
+        <w:rFonts w:ascii="Wingdings" w:hAnsi="Wingdings" w:hint="default"/>
+        <w:sz w:val="20"/>
+      </w:rPr>
+    </w:lvl>
+    <w:lvl w:ilvl="6" w:tentative="1">
+      <w:start w:val="1"/>
+      <w:numFmt w:val="bullet"/>
+      <w:lvlText w:val=""/>
+      <w:lvlJc w:val="left"/>
+      <w:pPr>
+        <w:tabs>
+          <w:tab w:val="num" w:pos="5040"/>
+        </w:tabs>
+        <w:ind w:left="5040" w:hanging="360"/>
+      </w:pPr>
+      <w:rPr>
+        <w:rFonts w:ascii="Wingdings" w:hAnsi="Wingdings" w:hint="default"/>
+        <w:sz w:val="20"/>
+      </w:rPr>
+    </w:lvl>
+    <w:lvl w:ilvl="7" w:tentative="1">
+      <w:start w:val="1"/>
+      <w:numFmt w:val="bullet"/>
+      <w:lvlText w:val=""/>
+      <w:lvlJc w:val="left"/>
+      <w:pPr>
+        <w:tabs>
+          <w:tab w:val="num" w:pos="5760"/>
+        </w:tabs>
+        <w:ind w:left="5760" w:hanging="360"/>
+      </w:pPr>
+      <w:rPr>
+        <w:rFonts w:ascii="Wingdings" w:hAnsi="Wingdings" w:hint="default"/>
+        <w:sz w:val="20"/>
+      </w:rPr>
+    </w:lvl>
+    <w:lvl w:ilvl="8" w:tentative="1">
+      <w:start w:val="1"/>
+      <w:numFmt w:val="bullet"/>
+      <w:lvlText w:val=""/>
+      <w:lvlJc w:val="left"/>
+      <w:pPr>
+        <w:tabs>
+          <w:tab w:val="num" w:pos="6480"/>
+        </w:tabs>
+        <w:ind w:left="6480" w:hanging="360"/>
+      </w:pPr>
+      <w:rPr>
+        <w:rFonts w:ascii="Wingdings" w:hAnsi="Wingdings" w:hint="default"/>
+        <w:sz w:val="20"/>
+      </w:rPr>
+    </w:lvl>
+  </w:abstractNum>
+  <w:abstractNum w:abstractNumId="2" w15:restartNumberingAfterBreak="0">
     <w:nsid w:val="071142B4"/>
     <w:multiLevelType w:val="hybridMultilevel"/>
     <w:tmpl w:val="6486D88A"/>
@@ -3700,7 +2930,7 @@
       </w:rPr>
     </w:lvl>
   </w:abstractNum>
-  <w:abstractNum w:abstractNumId="2" w15:restartNumberingAfterBreak="0">
+  <w:abstractNum w:abstractNumId="3" w15:restartNumberingAfterBreak="0">
     <w:nsid w:val="0A744873"/>
     <w:multiLevelType w:val="hybridMultilevel"/>
     <w:tmpl w:val="42681A8E"/>
@@ -3813,7 +3043,7 @@
       </w:rPr>
     </w:lvl>
   </w:abstractNum>
-  <w:abstractNum w:abstractNumId="3" w15:restartNumberingAfterBreak="0">
+  <w:abstractNum w:abstractNumId="4" w15:restartNumberingAfterBreak="0">
     <w:nsid w:val="1A3E7BBF"/>
     <w:multiLevelType w:val="hybridMultilevel"/>
     <w:tmpl w:val="EEBC46B8"/>
@@ -3926,7 +3156,7 @@
       </w:rPr>
     </w:lvl>
   </w:abstractNum>
-  <w:abstractNum w:abstractNumId="4" w15:restartNumberingAfterBreak="0">
+  <w:abstractNum w:abstractNumId="5" w15:restartNumberingAfterBreak="0">
     <w:nsid w:val="1EAB4CC5"/>
     <w:multiLevelType w:val="hybridMultilevel"/>
     <w:tmpl w:val="C26429BC"/>
@@ -4072,7 +3302,156 @@
       </w:rPr>
     </w:lvl>
   </w:abstractNum>
-  <w:abstractNum w:abstractNumId="5" w15:restartNumberingAfterBreak="0">
+  <w:abstractNum w:abstractNumId="6" w15:restartNumberingAfterBreak="0">
+    <w:nsid w:val="21AA319B"/>
+    <w:multiLevelType w:val="multilevel"/>
+    <w:tmpl w:val="A4F0F8A2"/>
+    <w:lvl w:ilvl="0">
+      <w:start w:val="1"/>
+      <w:numFmt w:val="bullet"/>
+      <w:lvlText w:val=""/>
+      <w:lvlJc w:val="left"/>
+      <w:pPr>
+        <w:tabs>
+          <w:tab w:val="num" w:pos="1440"/>
+        </w:tabs>
+        <w:ind w:left="1440" w:hanging="360"/>
+      </w:pPr>
+      <w:rPr>
+        <w:rFonts w:ascii="Symbol" w:hAnsi="Symbol" w:hint="default"/>
+        <w:sz w:val="20"/>
+      </w:rPr>
+    </w:lvl>
+    <w:lvl w:ilvl="1">
+      <w:start w:val="1"/>
+      <w:numFmt w:val="bullet"/>
+      <w:lvlText w:val="o"/>
+      <w:lvlJc w:val="left"/>
+      <w:pPr>
+        <w:tabs>
+          <w:tab w:val="num" w:pos="2160"/>
+        </w:tabs>
+        <w:ind w:left="2160" w:hanging="360"/>
+      </w:pPr>
+      <w:rPr>
+        <w:rFonts w:ascii="Courier New" w:hAnsi="Courier New" w:hint="default"/>
+        <w:sz w:val="20"/>
+      </w:rPr>
+    </w:lvl>
+    <w:lvl w:ilvl="2">
+      <w:start w:val="1"/>
+      <w:numFmt w:val="bullet"/>
+      <w:lvlText w:val=""/>
+      <w:lvlJc w:val="left"/>
+      <w:pPr>
+        <w:tabs>
+          <w:tab w:val="num" w:pos="2880"/>
+        </w:tabs>
+        <w:ind w:left="2880" w:hanging="360"/>
+      </w:pPr>
+      <w:rPr>
+        <w:rFonts w:ascii="Wingdings" w:hAnsi="Wingdings" w:hint="default"/>
+        <w:sz w:val="20"/>
+      </w:rPr>
+    </w:lvl>
+    <w:lvl w:ilvl="3" w:tentative="1">
+      <w:start w:val="1"/>
+      <w:numFmt w:val="bullet"/>
+      <w:lvlText w:val=""/>
+      <w:lvlJc w:val="left"/>
+      <w:pPr>
+        <w:tabs>
+          <w:tab w:val="num" w:pos="3600"/>
+        </w:tabs>
+        <w:ind w:left="3600" w:hanging="360"/>
+      </w:pPr>
+      <w:rPr>
+        <w:rFonts w:ascii="Wingdings" w:hAnsi="Wingdings" w:hint="default"/>
+        <w:sz w:val="20"/>
+      </w:rPr>
+    </w:lvl>
+    <w:lvl w:ilvl="4" w:tentative="1">
+      <w:start w:val="1"/>
+      <w:numFmt w:val="bullet"/>
+      <w:lvlText w:val=""/>
+      <w:lvlJc w:val="left"/>
+      <w:pPr>
+        <w:tabs>
+          <w:tab w:val="num" w:pos="4320"/>
+        </w:tabs>
+        <w:ind w:left="4320" w:hanging="360"/>
+      </w:pPr>
+      <w:rPr>
+        <w:rFonts w:ascii="Wingdings" w:hAnsi="Wingdings" w:hint="default"/>
+        <w:sz w:val="20"/>
+      </w:rPr>
+    </w:lvl>
+    <w:lvl w:ilvl="5" w:tentative="1">
+      <w:start w:val="1"/>
+      <w:numFmt w:val="bullet"/>
+      <w:lvlText w:val=""/>
+      <w:lvlJc w:val="left"/>
+      <w:pPr>
+        <w:tabs>
+          <w:tab w:val="num" w:pos="5040"/>
+        </w:tabs>
+        <w:ind w:left="5040" w:hanging="360"/>
+      </w:pPr>
+      <w:rPr>
+        <w:rFonts w:ascii="Wingdings" w:hAnsi="Wingdings" w:hint="default"/>
+        <w:sz w:val="20"/>
+      </w:rPr>
+    </w:lvl>
+    <w:lvl w:ilvl="6" w:tentative="1">
+      <w:start w:val="1"/>
+      <w:numFmt w:val="bullet"/>
+      <w:lvlText w:val=""/>
+      <w:lvlJc w:val="left"/>
+      <w:pPr>
+        <w:tabs>
+          <w:tab w:val="num" w:pos="5760"/>
+        </w:tabs>
+        <w:ind w:left="5760" w:hanging="360"/>
+      </w:pPr>
+      <w:rPr>
+        <w:rFonts w:ascii="Wingdings" w:hAnsi="Wingdings" w:hint="default"/>
+        <w:sz w:val="20"/>
+      </w:rPr>
+    </w:lvl>
+    <w:lvl w:ilvl="7" w:tentative="1">
+      <w:start w:val="1"/>
+      <w:numFmt w:val="bullet"/>
+      <w:lvlText w:val=""/>
+      <w:lvlJc w:val="left"/>
+      <w:pPr>
+        <w:tabs>
+          <w:tab w:val="num" w:pos="6480"/>
+        </w:tabs>
+        <w:ind w:left="6480" w:hanging="360"/>
+      </w:pPr>
+      <w:rPr>
+        <w:rFonts w:ascii="Wingdings" w:hAnsi="Wingdings" w:hint="default"/>
+        <w:sz w:val="20"/>
+      </w:rPr>
+    </w:lvl>
+    <w:lvl w:ilvl="8" w:tentative="1">
+      <w:start w:val="1"/>
+      <w:numFmt w:val="bullet"/>
+      <w:lvlText w:val=""/>
+      <w:lvlJc w:val="left"/>
+      <w:pPr>
+        <w:tabs>
+          <w:tab w:val="num" w:pos="7200"/>
+        </w:tabs>
+        <w:ind w:left="7200" w:hanging="360"/>
+      </w:pPr>
+      <w:rPr>
+        <w:rFonts w:ascii="Wingdings" w:hAnsi="Wingdings" w:hint="default"/>
+        <w:sz w:val="20"/>
+      </w:rPr>
+    </w:lvl>
+  </w:abstractNum>
+  <w:abstractNum w:abstractNumId="7" w15:restartNumberingAfterBreak="0">
     <w:nsid w:val="23856CC2"/>
     <w:multiLevelType w:val="hybridMultilevel"/>
     <w:tmpl w:val="19EE3386"/>
@@ -4185,7 +3564,7 @@
       </w:rPr>
     </w:lvl>
   </w:abstractNum>
-  <w:abstractNum w:abstractNumId="6" w15:restartNumberingAfterBreak="0">
+  <w:abstractNum w:abstractNumId="8" w15:restartNumberingAfterBreak="0">
     <w:nsid w:val="25573354"/>
     <w:multiLevelType w:val="hybridMultilevel"/>
     <w:tmpl w:val="6D56137A"/>
@@ -4298,7 +3677,7 @@
       </w:rPr>
     </w:lvl>
   </w:abstractNum>
-  <w:abstractNum w:abstractNumId="7" w15:restartNumberingAfterBreak="0">
+  <w:abstractNum w:abstractNumId="9" w15:restartNumberingAfterBreak="0">
     <w:nsid w:val="270B0BEA"/>
     <w:multiLevelType w:val="hybridMultilevel"/>
     <w:tmpl w:val="A09AA4EC"/>
@@ -4411,7 +3790,7 @@
       </w:rPr>
     </w:lvl>
   </w:abstractNum>
-  <w:abstractNum w:abstractNumId="8" w15:restartNumberingAfterBreak="0">
+  <w:abstractNum w:abstractNumId="10" w15:restartNumberingAfterBreak="0">
     <w:nsid w:val="2785455B"/>
     <w:multiLevelType w:val="hybridMultilevel"/>
     <w:tmpl w:val="AFCCD654"/>
@@ -4524,7 +3903,7 @@
       </w:rPr>
     </w:lvl>
   </w:abstractNum>
-  <w:abstractNum w:abstractNumId="9" w15:restartNumberingAfterBreak="0">
+  <w:abstractNum w:abstractNumId="11" w15:restartNumberingAfterBreak="0">
     <w:nsid w:val="371F66A8"/>
     <w:multiLevelType w:val="hybridMultilevel"/>
     <w:tmpl w:val="1A7AF908"/>
@@ -4637,7 +4016,7 @@
       </w:rPr>
     </w:lvl>
   </w:abstractNum>
-  <w:abstractNum w:abstractNumId="10" w15:restartNumberingAfterBreak="0">
+  <w:abstractNum w:abstractNumId="12" w15:restartNumberingAfterBreak="0">
     <w:nsid w:val="3B7376ED"/>
     <w:multiLevelType w:val="hybridMultilevel"/>
     <w:tmpl w:val="07AC8AA4"/>
@@ -4752,7 +4131,120 @@
       </w:rPr>
     </w:lvl>
   </w:abstractNum>
-  <w:abstractNum w:abstractNumId="11" w15:restartNumberingAfterBreak="0">
+  <w:abstractNum w:abstractNumId="13" w15:restartNumberingAfterBreak="0">
+    <w:nsid w:val="3D831763"/>
+    <w:multiLevelType w:val="multilevel"/>
+    <w:tmpl w:val="A09AA4EC"/>
+    <w:lvl w:ilvl="0">
+      <w:start w:val="1"/>
+      <w:numFmt w:val="bullet"/>
+      <w:lvlText w:val=""/>
+      <w:lvlJc w:val="left"/>
+      <w:pPr>
+        <w:ind w:left="1080" w:hanging="360"/>
+      </w:pPr>
+      <w:rPr>
+        <w:rFonts w:ascii="Symbol" w:hAnsi="Symbol" w:hint="default"/>
+      </w:rPr>
+    </w:lvl>
+    <w:lvl w:ilvl="1">
+      <w:start w:val="1"/>
+      <w:numFmt w:val="bullet"/>
+      <w:lvlText w:val="o"/>
+      <w:lvlJc w:val="left"/>
+      <w:pPr>
+        <w:ind w:left="1800" w:hanging="360"/>
+      </w:pPr>
+      <w:rPr>
+        <w:rFonts w:ascii="Courier New" w:hAnsi="Courier New" w:cs="Courier New" w:hint="default"/>
+      </w:rPr>
+    </w:lvl>
+    <w:lvl w:ilvl="2">
+      <w:start w:val="1"/>
+      <w:numFmt w:val="bullet"/>
+      <w:lvlText w:val=""/>
+      <w:lvlJc w:val="left"/>
+      <w:pPr>
+        <w:ind w:left="2520" w:hanging="360"/>
+      </w:pPr>
+      <w:rPr>
+        <w:rFonts w:ascii="Wingdings" w:hAnsi="Wingdings" w:hint="default"/>
+      </w:rPr>
+    </w:lvl>
+    <w:lvl w:ilvl="3">
+      <w:start w:val="1"/>
+      <w:numFmt w:val="bullet"/>
+      <w:lvlText w:val=""/>
+      <w:lvlJc w:val="left"/>
+      <w:pPr>
+        <w:ind w:left="3240" w:hanging="360"/>
+      </w:pPr>
+      <w:rPr>
+        <w:rFonts w:ascii="Symbol" w:hAnsi="Symbol" w:hint="default"/>
+      </w:rPr>
+    </w:lvl>
+    <w:lvl w:ilvl="4">
+      <w:start w:val="1"/>
+      <w:numFmt w:val="bullet"/>
+      <w:lvlText w:val="o"/>
+      <w:lvlJc w:val="left"/>
+      <w:pPr>
+        <w:ind w:left="3960" w:hanging="360"/>
+      </w:pPr>
+      <w:rPr>
+        <w:rFonts w:ascii="Courier New" w:hAnsi="Courier New" w:cs="Courier New" w:hint="default"/>
+      </w:rPr>
+    </w:lvl>
+    <w:lvl w:ilvl="5">
+      <w:start w:val="1"/>
+      <w:numFmt w:val="bullet"/>
+      <w:lvlText w:val=""/>
+      <w:lvlJc w:val="left"/>
+      <w:pPr>
+        <w:ind w:left="4680" w:hanging="360"/>
+      </w:pPr>
+      <w:rPr>
+        <w:rFonts w:ascii="Wingdings" w:hAnsi="Wingdings" w:hint="default"/>
+      </w:rPr>
+    </w:lvl>
+    <w:lvl w:ilvl="6">
+      <w:start w:val="1"/>
+      <w:numFmt w:val="bullet"/>
+      <w:lvlText w:val=""/>
+      <w:lvlJc w:val="left"/>
+      <w:pPr>
+        <w:ind w:left="5400" w:hanging="360"/>
+      </w:pPr>
+      <w:rPr>
+        <w:rFonts w:ascii="Symbol" w:hAnsi="Symbol" w:hint="default"/>
+      </w:rPr>
+    </w:lvl>
+    <w:lvl w:ilvl="7">
+      <w:start w:val="1"/>
+      <w:numFmt w:val="bullet"/>
+      <w:lvlText w:val="o"/>
+      <w:lvlJc w:val="left"/>
+      <w:pPr>
+        <w:ind w:left="6120" w:hanging="360"/>
+      </w:pPr>
+      <w:rPr>
+        <w:rFonts w:ascii="Courier New" w:hAnsi="Courier New" w:cs="Courier New" w:hint="default"/>
+      </w:rPr>
+    </w:lvl>
+    <w:lvl w:ilvl="8">
+      <w:start w:val="1"/>
+      <w:numFmt w:val="bullet"/>
+      <w:lvlText w:val=""/>
+      <w:lvlJc w:val="left"/>
+      <w:pPr>
+        <w:ind w:left="6840" w:hanging="360"/>
+      </w:pPr>
+      <w:rPr>
+        <w:rFonts w:ascii="Wingdings" w:hAnsi="Wingdings" w:hint="default"/>
+      </w:rPr>
+    </w:lvl>
+  </w:abstractNum>
+  <w:abstractNum w:abstractNumId="14" w15:restartNumberingAfterBreak="0">
     <w:nsid w:val="482739ED"/>
     <w:multiLevelType w:val="hybridMultilevel"/>
     <w:tmpl w:val="F724B924"/>
@@ -4865,7 +4357,120 @@
       </w:rPr>
     </w:lvl>
   </w:abstractNum>
-  <w:abstractNum w:abstractNumId="12" w15:restartNumberingAfterBreak="0">
+  <w:abstractNum w:abstractNumId="15" w15:restartNumberingAfterBreak="0">
+    <w:nsid w:val="4D503EFD"/>
+    <w:multiLevelType w:val="hybridMultilevel"/>
+    <w:tmpl w:val="7DAC9A82"/>
+    <w:lvl w:ilvl="0" w:tplc="04090001">
+      <w:start w:val="1"/>
+      <w:numFmt w:val="bullet"/>
+      <w:lvlText w:val=""/>
+      <w:lvlJc w:val="left"/>
+      <w:pPr>
+        <w:ind w:left="1080" w:hanging="360"/>
+      </w:pPr>
+      <w:rPr>
+        <w:rFonts w:ascii="Symbol" w:hAnsi="Symbol" w:hint="default"/>
+      </w:rPr>
+    </w:lvl>
+    <w:lvl w:ilvl="1" w:tplc="04090003">
+      <w:start w:val="1"/>
+      <w:numFmt w:val="bullet"/>
+      <w:lvlText w:val="o"/>
+      <w:lvlJc w:val="left"/>
+      <w:pPr>
+        <w:ind w:left="1800" w:hanging="360"/>
+      </w:pPr>
+      <w:rPr>
+        <w:rFonts w:ascii="Courier New" w:hAnsi="Courier New" w:cs="Courier New" w:hint="default"/>
+      </w:rPr>
+    </w:lvl>
+    <w:lvl w:ilvl="2" w:tplc="04090005">
+      <w:start w:val="1"/>
+      <w:numFmt w:val="bullet"/>
+      <w:lvlText w:val=""/>
+      <w:lvlJc w:val="left"/>
+      <w:pPr>
+        <w:ind w:left="2520" w:hanging="360"/>
+      </w:pPr>
+      <w:rPr>
+        <w:rFonts w:ascii="Wingdings" w:hAnsi="Wingdings" w:hint="default"/>
+      </w:rPr>
+    </w:lvl>
+    <w:lvl w:ilvl="3" w:tplc="04090001" w:tentative="1">
+      <w:start w:val="1"/>
+      <w:numFmt w:val="bullet"/>
+      <w:lvlText w:val=""/>
+      <w:lvlJc w:val="left"/>
+      <w:pPr>
+        <w:ind w:left="3240" w:hanging="360"/>
+      </w:pPr>
+      <w:rPr>
+        <w:rFonts w:ascii="Symbol" w:hAnsi="Symbol" w:hint="default"/>
+      </w:rPr>
+    </w:lvl>
+    <w:lvl w:ilvl="4" w:tplc="04090003" w:tentative="1">
+      <w:start w:val="1"/>
+      <w:numFmt w:val="bullet"/>
+      <w:lvlText w:val="o"/>
+      <w:lvlJc w:val="left"/>
+      <w:pPr>
+        <w:ind w:left="3960" w:hanging="360"/>
+      </w:pPr>
+      <w:rPr>
+        <w:rFonts w:ascii="Courier New" w:hAnsi="Courier New" w:cs="Courier New" w:hint="default"/>
+      </w:rPr>
+    </w:lvl>
+    <w:lvl w:ilvl="5" w:tplc="04090005" w:tentative="1">
+      <w:start w:val="1"/>
+      <w:numFmt w:val="bullet"/>
+      <w:lvlText w:val=""/>
+      <w:lvlJc w:val="left"/>
+      <w:pPr>
+        <w:ind w:left="4680" w:hanging="360"/>
+      </w:pPr>
+      <w:rPr>
+        <w:rFonts w:ascii="Wingdings" w:hAnsi="Wingdings" w:hint="default"/>
+      </w:rPr>
+    </w:lvl>
+    <w:lvl w:ilvl="6" w:tplc="04090001" w:tentative="1">
+      <w:start w:val="1"/>
+      <w:numFmt w:val="bullet"/>
+      <w:lvlText w:val=""/>
+      <w:lvlJc w:val="left"/>
+      <w:pPr>
+        <w:ind w:left="5400" w:hanging="360"/>
+      </w:pPr>
+      <w:rPr>
+        <w:rFonts w:ascii="Symbol" w:hAnsi="Symbol" w:hint="default"/>
+      </w:rPr>
+    </w:lvl>
+    <w:lvl w:ilvl="7" w:tplc="04090003" w:tentative="1">
+      <w:start w:val="1"/>
+      <w:numFmt w:val="bullet"/>
+      <w:lvlText w:val="o"/>
+      <w:lvlJc w:val="left"/>
+      <w:pPr>
+        <w:ind w:left="6120" w:hanging="360"/>
+      </w:pPr>
+      <w:rPr>
+        <w:rFonts w:ascii="Courier New" w:hAnsi="Courier New" w:cs="Courier New" w:hint="default"/>
+      </w:rPr>
+    </w:lvl>
+    <w:lvl w:ilvl="8" w:tplc="04090005" w:tentative="1">
+      <w:start w:val="1"/>
+      <w:numFmt w:val="bullet"/>
+      <w:lvlText w:val=""/>
+      <w:lvlJc w:val="left"/>
+      <w:pPr>
+        <w:ind w:left="6840" w:hanging="360"/>
+      </w:pPr>
+      <w:rPr>
+        <w:rFonts w:ascii="Wingdings" w:hAnsi="Wingdings" w:hint="default"/>
+      </w:rPr>
+    </w:lvl>
+  </w:abstractNum>
+  <w:abstractNum w:abstractNumId="16" w15:restartNumberingAfterBreak="0">
     <w:nsid w:val="4F8866A2"/>
     <w:multiLevelType w:val="hybridMultilevel"/>
     <w:tmpl w:val="4EDEFB5E"/>
@@ -5007,7 +4612,7 @@
       </w:rPr>
     </w:lvl>
   </w:abstractNum>
-  <w:abstractNum w:abstractNumId="13" w15:restartNumberingAfterBreak="0">
+  <w:abstractNum w:abstractNumId="17" w15:restartNumberingAfterBreak="0">
     <w:nsid w:val="4FFF3AC3"/>
     <w:multiLevelType w:val="hybridMultilevel"/>
     <w:tmpl w:val="105258EE"/>
@@ -5120,7 +4725,7 @@
       </w:rPr>
     </w:lvl>
   </w:abstractNum>
-  <w:abstractNum w:abstractNumId="14" w15:restartNumberingAfterBreak="0">
+  <w:abstractNum w:abstractNumId="18" w15:restartNumberingAfterBreak="0">
     <w:nsid w:val="5BB02B84"/>
     <w:multiLevelType w:val="hybridMultilevel"/>
     <w:tmpl w:val="48B24260"/>
@@ -5233,7 +4838,7 @@
       </w:rPr>
     </w:lvl>
   </w:abstractNum>
-  <w:abstractNum w:abstractNumId="15" w15:restartNumberingAfterBreak="0">
+  <w:abstractNum w:abstractNumId="19" w15:restartNumberingAfterBreak="0">
     <w:nsid w:val="5C503496"/>
     <w:multiLevelType w:val="hybridMultilevel"/>
     <w:tmpl w:val="3F74C96A"/>
@@ -5346,7 +4951,7 @@
       </w:rPr>
     </w:lvl>
   </w:abstractNum>
-  <w:abstractNum w:abstractNumId="16" w15:restartNumberingAfterBreak="0">
+  <w:abstractNum w:abstractNumId="20" w15:restartNumberingAfterBreak="0">
     <w:nsid w:val="708C0B08"/>
     <w:multiLevelType w:val="hybridMultilevel"/>
     <w:tmpl w:val="C4FEB660"/>
@@ -5459,7 +5064,7 @@
       </w:rPr>
     </w:lvl>
   </w:abstractNum>
-  <w:abstractNum w:abstractNumId="17" w15:restartNumberingAfterBreak="0">
+  <w:abstractNum w:abstractNumId="21" w15:restartNumberingAfterBreak="0">
     <w:nsid w:val="758E2046"/>
     <w:multiLevelType w:val="hybridMultilevel"/>
     <w:tmpl w:val="CABAE5F0"/>
@@ -5600,58 +5205,70 @@
     </w:lvl>
   </w:abstractNum>
   <w:num w:numId="1">
-    <w:abstractNumId w:val="10"/>
+    <w:abstractNumId w:val="12"/>
   </w:num>
   <w:num w:numId="2">
-    <w:abstractNumId w:val="12"/>
+    <w:abstractNumId w:val="16"/>
   </w:num>
   <w:num w:numId="3">
-    <w:abstractNumId w:val="17"/>
+    <w:abstractNumId w:val="21"/>
   </w:num>
   <w:num w:numId="4">
-    <w:abstractNumId w:val="6"/>
+    <w:abstractNumId w:val="8"/>
   </w:num>
   <w:num w:numId="5">
-    <w:abstractNumId w:val="4"/>
+    <w:abstractNumId w:val="5"/>
   </w:num>
   <w:num w:numId="6">
-    <w:abstractNumId w:val="1"/>
+    <w:abstractNumId w:val="2"/>
   </w:num>
   <w:num w:numId="7">
     <w:abstractNumId w:val="0"/>
   </w:num>
   <w:num w:numId="8">
-    <w:abstractNumId w:val="16"/>
+    <w:abstractNumId w:val="20"/>
   </w:num>
   <w:num w:numId="9">
+    <w:abstractNumId w:val="4"/>
+  </w:num>
+  <w:num w:numId="10">
+    <w:abstractNumId w:val="10"/>
+  </w:num>
+  <w:num w:numId="11">
     <w:abstractNumId w:val="3"/>
   </w:num>
-  <w:num w:numId="10">
-    <w:abstractNumId w:val="8"/>
+  <w:num w:numId="12">
+    <w:abstractNumId w:val="11"/>
   </w:num>
-  <w:num w:numId="11">
-    <w:abstractNumId w:val="2"/>
+  <w:num w:numId="13">
+    <w:abstractNumId w:val="17"/>
   </w:num>
-  <w:num w:numId="12">
+  <w:num w:numId="14">
+    <w:abstractNumId w:val="14"/>
+  </w:num>
+  <w:num w:numId="15">
     <w:abstractNumId w:val="9"/>
   </w:num>
-  <w:num w:numId="13">
-    <w:abstractNumId w:val="13"/>
-  </w:num>
-  <w:num w:numId="14">
-    <w:abstractNumId w:val="11"/>
-  </w:num>
-  <w:num w:numId="15">
+  <w:num w:numId="16">
     <w:abstractNumId w:val="7"/>
   </w:num>
-  <w:num w:numId="16">
-    <w:abstractNumId w:val="5"/>
-  </w:num>
   <w:num w:numId="17">
-    <w:abstractNumId w:val="14"/>
+    <w:abstractNumId w:val="18"/>
   </w:num>
   <w:num w:numId="18">
+    <w:abstractNumId w:val="19"/>
+  </w:num>
+  <w:num w:numId="19">
+    <w:abstractNumId w:val="1"/>
+  </w:num>
+  <w:num w:numId="20">
+    <w:abstractNumId w:val="6"/>
+  </w:num>
+  <w:num w:numId="21">
     <w:abstractNumId w:val="15"/>
+  </w:num>
+  <w:num w:numId="22">
+    <w:abstractNumId w:val="13"/>
   </w:num>
 </w:numbering>
 </file>
@@ -5828,7 +5445,7 @@
     <w:lsdException w:name="Table Web 2" w:semiHidden="1" w:unhideWhenUsed="1"/>
     <w:lsdException w:name="Table Web 3" w:semiHidden="1" w:unhideWhenUsed="1"/>
     <w:lsdException w:name="Balloon Text" w:semiHidden="1" w:unhideWhenUsed="1"/>
-    <w:lsdException w:name="Table Grid" w:semiHidden="1" w:uiPriority="59" w:unhideWhenUsed="1"/>
+    <w:lsdException w:name="Table Grid" w:uiPriority="59"/>
     <w:lsdException w:name="Table Theme" w:semiHidden="1" w:unhideWhenUsed="1"/>
     <w:lsdException w:name="Placeholder Text" w:semiHidden="1"/>
     <w:lsdException w:name="No Spacing" w:uiPriority="1" w:qFormat="1"/>
@@ -6243,6 +5860,14 @@
       <w:lang w:val="en-US"/>
     </w:rPr>
   </w:style>
+  <w:style w:type="paragraph" w:customStyle="1" w:styleId="item-description">
+    <w:name w:val="item-description"/>
+    <w:basedOn w:val="Normal"/>
+    <w:rsid w:val="006A6EEC"/>
+    <w:pPr>
+      <w:spacing w:before="100" w:beforeAutospacing="1" w:after="100" w:afterAutospacing="1"/>
+    </w:pPr>
+  </w:style>
 </w:styles>
 </file>
 
@@ -6536,7 +6161,7 @@
 </file>
 
 <file path=customXml/itemProps1.xml><?xml version="1.0" encoding="utf-8"?>
-<ds:datastoreItem xmlns:ds="http://schemas.openxmlformats.org/officeDocument/2006/customXml" ds:itemID="{6635D5C2-462B-1D4F-9206-A13B8ED99245}">
+<ds:datastoreItem xmlns:ds="http://schemas.openxmlformats.org/officeDocument/2006/customXml" ds:itemID="{1BFCDDC4-96DE-454C-BB45-85644E654A98}">
   <ds:schemaRefs>
     <ds:schemaRef ds:uri="http://schemas.openxmlformats.org/officeDocument/2006/bibliography"/>
   </ds:schemaRefs>

</xml_diff>